<commit_message>
Fiches descriptives en cours
</commit_message>
<xml_diff>
--- a/Database.docx
+++ b/Database.docx
@@ -74,7 +74,21 @@
           <w:rFonts w:ascii="Arial Narrow" w:hAnsi="Arial Narrow"/>
           <w:lang w:val="en-US"/>
         </w:rPr>
-        <w:t xml:space="preserve"> pseudo, ranking)</w:t>
+        <w:t xml:space="preserve"> </w:t>
+      </w:r>
+      <w:r>
+        <w:rPr>
+          <w:rFonts w:ascii="Arial Narrow" w:hAnsi="Arial Narrow"/>
+          <w:lang w:val="en-US"/>
+        </w:rPr>
+        <w:t>identifier</w:t>
+      </w:r>
+      <w:r>
+        <w:rPr>
+          <w:rFonts w:ascii="Arial Narrow" w:hAnsi="Arial Narrow"/>
+          <w:lang w:val="en-US"/>
+        </w:rPr>
+        <w:t>, ranking)</w:t>
       </w:r>
       <w:r>
         <w:rPr>
@@ -496,33 +510,74 @@
           <w:lang w:val="en-US"/>
         </w:rPr>
         <w:t>, identifier, a_password)</w:t>
+      </w:r>
+      <w:r>
+        <w:rPr>
+          <w:sz w:val="20"/>
+          <w:szCs w:val="20"/>
+          <w:lang w:val="en-US"/>
+        </w:rPr>
+        <w:br/>
+      </w:r>
+      <w:r>
+        <w:rPr>
+          <w:sz w:val="20"/>
+          <w:szCs w:val="20"/>
+          <w:lang w:val="en-US"/>
+        </w:rPr>
+        <w:tab/>
+      </w:r>
+      <w:r>
+        <w:rPr>
+          <w:sz w:val="20"/>
+          <w:szCs w:val="20"/>
+          <w:lang w:val="en-US"/>
+        </w:rPr>
+        <w:tab/>
+      </w:r>
+      <w:r>
+        <w:rPr>
+          <w:noProof/>
+          <w:lang w:eastAsia="fr-CH"/>
+        </w:rPr>
+        <w:drawing>
+          <wp:inline distT="0" distB="0" distL="0" distR="0" wp14:anchorId="20803D71" wp14:editId="5FF64988">
+            <wp:extent cx="5760720" cy="4771390"/>
+            <wp:effectExtent l="0" t="0" r="0" b="0"/>
+            <wp:docPr id="1" name="Image 1"/>
+            <wp:cNvGraphicFramePr>
+              <a:graphicFrameLocks xmlns:a="http://schemas.openxmlformats.org/drawingml/2006/main" noChangeAspect="1"/>
+            </wp:cNvGraphicFramePr>
+            <a:graphic xmlns:a="http://schemas.openxmlformats.org/drawingml/2006/main">
+              <a:graphicData uri="http://schemas.openxmlformats.org/drawingml/2006/picture">
+                <pic:pic xmlns:pic="http://schemas.openxmlformats.org/drawingml/2006/picture">
+                  <pic:nvPicPr>
+                    <pic:cNvPr id="1" name=""/>
+                    <pic:cNvPicPr/>
+                  </pic:nvPicPr>
+                  <pic:blipFill>
+                    <a:blip r:embed="rId4"/>
+                    <a:stretch>
+                      <a:fillRect/>
+                    </a:stretch>
+                  </pic:blipFill>
+                  <pic:spPr>
+                    <a:xfrm>
+                      <a:off x="0" y="0"/>
+                      <a:ext cx="5760720" cy="4771390"/>
+                    </a:xfrm>
+                    <a:prstGeom prst="rect">
+                      <a:avLst/>
+                    </a:prstGeom>
+                  </pic:spPr>
+                </pic:pic>
+              </a:graphicData>
+            </a:graphic>
+          </wp:inline>
+        </w:drawing>
       </w:r>
       <w:bookmarkStart w:id="0" w:name="_GoBack"/>
       <w:bookmarkEnd w:id="0"/>
-      <w:r>
-        <w:rPr>
-          <w:sz w:val="20"/>
-          <w:szCs w:val="20"/>
-          <w:lang w:val="en-US"/>
-        </w:rPr>
-        <w:br/>
-      </w:r>
-      <w:r>
-        <w:rPr>
-          <w:sz w:val="20"/>
-          <w:szCs w:val="20"/>
-          <w:lang w:val="en-US"/>
-        </w:rPr>
-        <w:tab/>
-      </w:r>
-      <w:r>
-        <w:rPr>
-          <w:sz w:val="20"/>
-          <w:szCs w:val="20"/>
-          <w:lang w:val="en-US"/>
-        </w:rPr>
-        <w:tab/>
-      </w:r>
     </w:p>
     <w:sectPr>
       <w:pgSz w:w="11906" w:h="16838"/>

</xml_diff>

<commit_message>
Modification de la description des acteurs
</commit_message>
<xml_diff>
--- a/Database.docx
+++ b/Database.docx
@@ -1,6 +1,6 @@
 
 <file path=word/document.xml><?xml version="1.0" encoding="utf-8"?>
-<w:document xmlns:wpc="http://schemas.microsoft.com/office/word/2010/wordprocessingCanvas" xmlns:mc="http://schemas.openxmlformats.org/markup-compatibility/2006" xmlns:o="urn:schemas-microsoft-com:office:office" xmlns:r="http://schemas.openxmlformats.org/officeDocument/2006/relationships" xmlns:m="http://schemas.openxmlformats.org/officeDocument/2006/math" xmlns:v="urn:schemas-microsoft-com:vml" xmlns:wp14="http://schemas.microsoft.com/office/word/2010/wordprocessingDrawing" xmlns:wp="http://schemas.openxmlformats.org/drawingml/2006/wordprocessingDrawing" xmlns:w10="urn:schemas-microsoft-com:office:word" xmlns:w="http://schemas.openxmlformats.org/wordprocessingml/2006/main" xmlns:w14="http://schemas.microsoft.com/office/word/2010/wordml" xmlns:w15="http://schemas.microsoft.com/office/word/2012/wordml" xmlns:wpg="http://schemas.microsoft.com/office/word/2010/wordprocessingGroup" xmlns:wpi="http://schemas.microsoft.com/office/word/2010/wordprocessingInk" xmlns:wne="http://schemas.microsoft.com/office/word/2006/wordml" xmlns:wps="http://schemas.microsoft.com/office/word/2010/wordprocessingShape" mc:Ignorable="w14 w15 wp14">
+<w:document xmlns:wpc="http://schemas.microsoft.com/office/word/2010/wordprocessingCanvas" xmlns:mo="http://schemas.microsoft.com/office/mac/office/2008/main" xmlns:mc="http://schemas.openxmlformats.org/markup-compatibility/2006" xmlns:mv="urn:schemas-microsoft-com:mac:vml" xmlns:o="urn:schemas-microsoft-com:office:office" xmlns:r="http://schemas.openxmlformats.org/officeDocument/2006/relationships" xmlns:m="http://schemas.openxmlformats.org/officeDocument/2006/math" xmlns:v="urn:schemas-microsoft-com:vml" xmlns:wp14="http://schemas.microsoft.com/office/word/2010/wordprocessingDrawing" xmlns:wp="http://schemas.openxmlformats.org/drawingml/2006/wordprocessingDrawing" xmlns:w10="urn:schemas-microsoft-com:office:word" xmlns:w="http://schemas.openxmlformats.org/wordprocessingml/2006/main" xmlns:w14="http://schemas.microsoft.com/office/word/2010/wordml" xmlns:w15="http://schemas.microsoft.com/office/word/2012/wordml" xmlns:wpg="http://schemas.microsoft.com/office/word/2010/wordprocessingGroup" xmlns:wpi="http://schemas.microsoft.com/office/word/2010/wordprocessingInk" xmlns:wne="http://schemas.microsoft.com/office/word/2006/wordml" xmlns:wps="http://schemas.microsoft.com/office/word/2010/wordprocessingShape" mc:Ignorable="w14 w15 wp14">
   <w:body>
     <w:p>
       <w:pPr>
@@ -15,8 +15,17 @@
           <w:rFonts w:ascii="Arial Narrow" w:hAnsi="Arial Narrow"/>
           <w:lang w:val="en-US"/>
         </w:rPr>
-        <w:t>Database = hashcode</w:t>
-      </w:r>
+        <w:t xml:space="preserve">Database = </w:t>
+      </w:r>
+      <w:proofErr w:type="spellStart"/>
+      <w:r>
+        <w:rPr>
+          <w:rFonts w:ascii="Arial Narrow" w:hAnsi="Arial Narrow"/>
+          <w:lang w:val="en-US"/>
+        </w:rPr>
+        <w:t>hashcode</w:t>
+      </w:r>
+      <w:proofErr w:type="spellEnd"/>
     </w:p>
     <w:p>
       <w:pPr>
@@ -48,6 +57,7 @@
         <w:tab/>
         <w:t>user(</w:t>
       </w:r>
+      <w:proofErr w:type="spellStart"/>
       <w:r>
         <w:rPr>
           <w:rFonts w:ascii="Arial Narrow" w:hAnsi="Arial Narrow"/>
@@ -56,19 +66,45 @@
         </w:rPr>
         <w:t>user_id</w:t>
       </w:r>
-      <w:r>
-        <w:rPr>
-          <w:rFonts w:ascii="Arial Narrow" w:hAnsi="Arial Narrow"/>
-          <w:lang w:val="en-US"/>
-        </w:rPr>
-        <w:t>, u_firstname, u_lastname,</w:t>
-      </w:r>
-      <w:r>
-        <w:rPr>
-          <w:rFonts w:ascii="Arial Narrow" w:hAnsi="Arial Narrow"/>
-          <w:lang w:val="en-US"/>
-        </w:rPr>
-        <w:t xml:space="preserve"> u_password,</w:t>
+      <w:proofErr w:type="spellEnd"/>
+      <w:r>
+        <w:rPr>
+          <w:rFonts w:ascii="Arial Narrow" w:hAnsi="Arial Narrow"/>
+          <w:lang w:val="en-US"/>
+        </w:rPr>
+        <w:t xml:space="preserve">, </w:t>
+      </w:r>
+      <w:proofErr w:type="spellStart"/>
+      <w:r>
+        <w:rPr>
+          <w:rFonts w:ascii="Arial Narrow" w:hAnsi="Arial Narrow"/>
+          <w:lang w:val="en-US"/>
+        </w:rPr>
+        <w:t>u_firstname</w:t>
+      </w:r>
+      <w:proofErr w:type="spellEnd"/>
+      <w:r>
+        <w:rPr>
+          <w:rFonts w:ascii="Arial Narrow" w:hAnsi="Arial Narrow"/>
+          <w:lang w:val="en-US"/>
+        </w:rPr>
+        <w:t xml:space="preserve">, </w:t>
+      </w:r>
+      <w:proofErr w:type="spellStart"/>
+      <w:r>
+        <w:rPr>
+          <w:rFonts w:ascii="Arial Narrow" w:hAnsi="Arial Narrow"/>
+          <w:lang w:val="en-US"/>
+        </w:rPr>
+        <w:t>u_lastname</w:t>
+      </w:r>
+      <w:proofErr w:type="spellEnd"/>
+      <w:r>
+        <w:rPr>
+          <w:rFonts w:ascii="Arial Narrow" w:hAnsi="Arial Narrow"/>
+          <w:lang w:val="en-US"/>
+        </w:rPr>
+        <w:t>,</w:t>
       </w:r>
       <w:r>
         <w:rPr>
@@ -77,6 +113,29 @@
         </w:rPr>
         <w:t xml:space="preserve"> </w:t>
       </w:r>
+      <w:proofErr w:type="spellStart"/>
+      <w:r>
+        <w:rPr>
+          <w:rFonts w:ascii="Arial Narrow" w:hAnsi="Arial Narrow"/>
+          <w:lang w:val="en-US"/>
+        </w:rPr>
+        <w:t>u_password</w:t>
+      </w:r>
+      <w:proofErr w:type="spellEnd"/>
+      <w:r>
+        <w:rPr>
+          <w:rFonts w:ascii="Arial Narrow" w:hAnsi="Arial Narrow"/>
+          <w:lang w:val="en-US"/>
+        </w:rPr>
+        <w:t>,</w:t>
+      </w:r>
+      <w:r>
+        <w:rPr>
+          <w:rFonts w:ascii="Arial Narrow" w:hAnsi="Arial Narrow"/>
+          <w:lang w:val="en-US"/>
+        </w:rPr>
+        <w:t xml:space="preserve"> </w:t>
+      </w:r>
       <w:r>
         <w:rPr>
           <w:rFonts w:ascii="Arial Narrow" w:hAnsi="Arial Narrow"/>
@@ -113,6 +172,7 @@
         <w:tab/>
         <w:t>team(</w:t>
       </w:r>
+      <w:proofErr w:type="spellStart"/>
       <w:r>
         <w:rPr>
           <w:rFonts w:ascii="Arial Narrow" w:hAnsi="Arial Narrow"/>
@@ -121,12 +181,29 @@
         </w:rPr>
         <w:t>team_id</w:t>
       </w:r>
-      <w:r>
-        <w:rPr>
-          <w:rFonts w:ascii="Arial Narrow" w:hAnsi="Arial Narrow"/>
-          <w:lang w:val="en-US"/>
-        </w:rPr>
-        <w:t>, t_name)</w:t>
+      <w:proofErr w:type="spellEnd"/>
+      <w:r>
+        <w:rPr>
+          <w:rFonts w:ascii="Arial Narrow" w:hAnsi="Arial Narrow"/>
+          <w:lang w:val="en-US"/>
+        </w:rPr>
+        <w:t xml:space="preserve">, </w:t>
+      </w:r>
+      <w:proofErr w:type="spellStart"/>
+      <w:r>
+        <w:rPr>
+          <w:rFonts w:ascii="Arial Narrow" w:hAnsi="Arial Narrow"/>
+          <w:lang w:val="en-US"/>
+        </w:rPr>
+        <w:t>t_name</w:t>
+      </w:r>
+      <w:proofErr w:type="spellEnd"/>
+      <w:r>
+        <w:rPr>
+          <w:rFonts w:ascii="Arial Narrow" w:hAnsi="Arial Narrow"/>
+          <w:lang w:val="en-US"/>
+        </w:rPr>
+        <w:t>)</w:t>
       </w:r>
       <w:r>
         <w:rPr>
@@ -156,8 +233,36 @@
           <w:u w:val="single"/>
           <w:lang w:val="en-US"/>
         </w:rPr>
-        <w:t>(#user_id, #team_id</w:t>
-      </w:r>
+        <w:t>(#</w:t>
+      </w:r>
+      <w:proofErr w:type="spellStart"/>
+      <w:r>
+        <w:rPr>
+          <w:rFonts w:ascii="Arial Narrow" w:hAnsi="Arial Narrow"/>
+          <w:u w:val="single"/>
+          <w:lang w:val="en-US"/>
+        </w:rPr>
+        <w:t>user_id</w:t>
+      </w:r>
+      <w:proofErr w:type="spellEnd"/>
+      <w:r>
+        <w:rPr>
+          <w:rFonts w:ascii="Arial Narrow" w:hAnsi="Arial Narrow"/>
+          <w:u w:val="single"/>
+          <w:lang w:val="en-US"/>
+        </w:rPr>
+        <w:t>, #</w:t>
+      </w:r>
+      <w:proofErr w:type="spellStart"/>
+      <w:r>
+        <w:rPr>
+          <w:rFonts w:ascii="Arial Narrow" w:hAnsi="Arial Narrow"/>
+          <w:u w:val="single"/>
+          <w:lang w:val="en-US"/>
+        </w:rPr>
+        <w:t>team_id</w:t>
+      </w:r>
+      <w:proofErr w:type="spellEnd"/>
       <w:r>
         <w:rPr>
           <w:rFonts w:ascii="Arial Narrow" w:hAnsi="Arial Narrow"/>
@@ -187,6 +292,7 @@
         <w:tab/>
         <w:t>organizer(</w:t>
       </w:r>
+      <w:proofErr w:type="spellStart"/>
       <w:r>
         <w:rPr>
           <w:rFonts w:ascii="Arial Narrow" w:hAnsi="Arial Narrow"/>
@@ -195,20 +301,55 @@
         </w:rPr>
         <w:t>organizer_id</w:t>
       </w:r>
-      <w:r>
-        <w:rPr>
-          <w:rFonts w:ascii="Arial Narrow" w:hAnsi="Arial Narrow"/>
-          <w:lang w:val="en-US"/>
-        </w:rPr>
-        <w:t>, o_firstname, o_lastname</w:t>
-      </w:r>
-      <w:r>
-        <w:rPr>
-          <w:rFonts w:ascii="Arial Narrow" w:hAnsi="Arial Narrow"/>
-          <w:lang w:val="en-US"/>
-        </w:rPr>
-        <w:t>, o_password</w:t>
-      </w:r>
+      <w:proofErr w:type="spellEnd"/>
+      <w:r>
+        <w:rPr>
+          <w:rFonts w:ascii="Arial Narrow" w:hAnsi="Arial Narrow"/>
+          <w:lang w:val="en-US"/>
+        </w:rPr>
+        <w:t xml:space="preserve">, </w:t>
+      </w:r>
+      <w:proofErr w:type="spellStart"/>
+      <w:r>
+        <w:rPr>
+          <w:rFonts w:ascii="Arial Narrow" w:hAnsi="Arial Narrow"/>
+          <w:lang w:val="en-US"/>
+        </w:rPr>
+        <w:t>o_firstname</w:t>
+      </w:r>
+      <w:proofErr w:type="spellEnd"/>
+      <w:r>
+        <w:rPr>
+          <w:rFonts w:ascii="Arial Narrow" w:hAnsi="Arial Narrow"/>
+          <w:lang w:val="en-US"/>
+        </w:rPr>
+        <w:t xml:space="preserve">, </w:t>
+      </w:r>
+      <w:proofErr w:type="spellStart"/>
+      <w:r>
+        <w:rPr>
+          <w:rFonts w:ascii="Arial Narrow" w:hAnsi="Arial Narrow"/>
+          <w:lang w:val="en-US"/>
+        </w:rPr>
+        <w:t>o_lastname</w:t>
+      </w:r>
+      <w:proofErr w:type="spellEnd"/>
+      <w:r>
+        <w:rPr>
+          <w:rFonts w:ascii="Arial Narrow" w:hAnsi="Arial Narrow"/>
+          <w:lang w:val="en-US"/>
+        </w:rPr>
+        <w:t xml:space="preserve">, </w:t>
+      </w:r>
+      <w:proofErr w:type="spellStart"/>
+      <w:r>
+        <w:rPr>
+          <w:rFonts w:ascii="Arial Narrow" w:hAnsi="Arial Narrow"/>
+          <w:lang w:val="en-US"/>
+        </w:rPr>
+        <w:t>o_password</w:t>
+      </w:r>
+      <w:proofErr w:type="spellEnd"/>
       <w:r>
         <w:rPr>
           <w:rFonts w:ascii="Arial Narrow" w:hAnsi="Arial Narrow"/>
@@ -238,6 +379,7 @@
         <w:tab/>
         <w:t>challenge(</w:t>
       </w:r>
+      <w:proofErr w:type="spellStart"/>
       <w:r>
         <w:rPr>
           <w:rFonts w:ascii="Arial Narrow" w:hAnsi="Arial Narrow"/>
@@ -246,12 +388,61 @@
         </w:rPr>
         <w:t>challenge_id</w:t>
       </w:r>
-      <w:r>
-        <w:rPr>
-          <w:rFonts w:ascii="Arial Narrow" w:hAnsi="Arial Narrow"/>
-          <w:lang w:val="en-US"/>
-        </w:rPr>
-        <w:t>, c_name, nb_teams, success, begin, end, #media_id)</w:t>
+      <w:proofErr w:type="spellEnd"/>
+      <w:r>
+        <w:rPr>
+          <w:rFonts w:ascii="Arial Narrow" w:hAnsi="Arial Narrow"/>
+          <w:lang w:val="en-US"/>
+        </w:rPr>
+        <w:t xml:space="preserve">, </w:t>
+      </w:r>
+      <w:proofErr w:type="spellStart"/>
+      <w:r>
+        <w:rPr>
+          <w:rFonts w:ascii="Arial Narrow" w:hAnsi="Arial Narrow"/>
+          <w:lang w:val="en-US"/>
+        </w:rPr>
+        <w:t>c_name</w:t>
+      </w:r>
+      <w:proofErr w:type="spellEnd"/>
+      <w:r>
+        <w:rPr>
+          <w:rFonts w:ascii="Arial Narrow" w:hAnsi="Arial Narrow"/>
+          <w:lang w:val="en-US"/>
+        </w:rPr>
+        <w:t xml:space="preserve">, </w:t>
+      </w:r>
+      <w:proofErr w:type="spellStart"/>
+      <w:r>
+        <w:rPr>
+          <w:rFonts w:ascii="Arial Narrow" w:hAnsi="Arial Narrow"/>
+          <w:lang w:val="en-US"/>
+        </w:rPr>
+        <w:t>nb_teams</w:t>
+      </w:r>
+      <w:proofErr w:type="spellEnd"/>
+      <w:r>
+        <w:rPr>
+          <w:rFonts w:ascii="Arial Narrow" w:hAnsi="Arial Narrow"/>
+          <w:lang w:val="en-US"/>
+        </w:rPr>
+        <w:t>, success, begin, end, #</w:t>
+      </w:r>
+      <w:proofErr w:type="spellStart"/>
+      <w:r>
+        <w:rPr>
+          <w:rFonts w:ascii="Arial Narrow" w:hAnsi="Arial Narrow"/>
+          <w:lang w:val="en-US"/>
+        </w:rPr>
+        <w:t>media_id</w:t>
+      </w:r>
+      <w:proofErr w:type="spellEnd"/>
+      <w:r>
+        <w:rPr>
+          <w:rFonts w:ascii="Arial Narrow" w:hAnsi="Arial Narrow"/>
+          <w:lang w:val="en-US"/>
+        </w:rPr>
+        <w:t>)</w:t>
       </w:r>
       <w:r>
         <w:rPr>
@@ -281,8 +472,36 @@
           <w:u w:val="single"/>
           <w:lang w:val="en-US"/>
         </w:rPr>
-        <w:t>#organizer_id, #challenge_id</w:t>
-      </w:r>
+        <w:t>#</w:t>
+      </w:r>
+      <w:proofErr w:type="spellStart"/>
+      <w:r>
+        <w:rPr>
+          <w:rFonts w:ascii="Arial Narrow" w:hAnsi="Arial Narrow"/>
+          <w:u w:val="single"/>
+          <w:lang w:val="en-US"/>
+        </w:rPr>
+        <w:t>organizer_id</w:t>
+      </w:r>
+      <w:proofErr w:type="spellEnd"/>
+      <w:r>
+        <w:rPr>
+          <w:rFonts w:ascii="Arial Narrow" w:hAnsi="Arial Narrow"/>
+          <w:u w:val="single"/>
+          <w:lang w:val="en-US"/>
+        </w:rPr>
+        <w:t>, #</w:t>
+      </w:r>
+      <w:proofErr w:type="spellStart"/>
+      <w:r>
+        <w:rPr>
+          <w:rFonts w:ascii="Arial Narrow" w:hAnsi="Arial Narrow"/>
+          <w:u w:val="single"/>
+          <w:lang w:val="en-US"/>
+        </w:rPr>
+        <w:t>challenge_id</w:t>
+      </w:r>
+      <w:proofErr w:type="spellEnd"/>
       <w:r>
         <w:rPr>
           <w:rFonts w:ascii="Arial Narrow" w:hAnsi="Arial Narrow"/>
@@ -312,6 +531,7 @@
         <w:tab/>
         <w:t>media(</w:t>
       </w:r>
+      <w:proofErr w:type="spellStart"/>
       <w:r>
         <w:rPr>
           <w:rFonts w:ascii="Arial Narrow" w:hAnsi="Arial Narrow"/>
@@ -320,6 +540,7 @@
         </w:rPr>
         <w:t>media_id</w:t>
       </w:r>
+      <w:proofErr w:type="spellEnd"/>
       <w:r>
         <w:rPr>
           <w:rFonts w:ascii="Arial Narrow" w:hAnsi="Arial Narrow"/>
@@ -349,6 +570,7 @@
         <w:tab/>
         <w:t>data(</w:t>
       </w:r>
+      <w:proofErr w:type="spellStart"/>
       <w:r>
         <w:rPr>
           <w:rFonts w:ascii="Arial Narrow" w:hAnsi="Arial Narrow"/>
@@ -357,6 +579,7 @@
         </w:rPr>
         <w:t>data_id</w:t>
       </w:r>
+      <w:proofErr w:type="spellEnd"/>
       <w:r>
         <w:rPr>
           <w:rFonts w:ascii="Arial Narrow" w:hAnsi="Arial Narrow"/>
@@ -392,8 +615,36 @@
           <w:u w:val="single"/>
           <w:lang w:val="en-US"/>
         </w:rPr>
-        <w:t>#challenge_id, #data_id</w:t>
-      </w:r>
+        <w:t>#</w:t>
+      </w:r>
+      <w:proofErr w:type="spellStart"/>
+      <w:r>
+        <w:rPr>
+          <w:rFonts w:ascii="Arial Narrow" w:hAnsi="Arial Narrow"/>
+          <w:u w:val="single"/>
+          <w:lang w:val="en-US"/>
+        </w:rPr>
+        <w:t>challenge_id</w:t>
+      </w:r>
+      <w:proofErr w:type="spellEnd"/>
+      <w:r>
+        <w:rPr>
+          <w:rFonts w:ascii="Arial Narrow" w:hAnsi="Arial Narrow"/>
+          <w:u w:val="single"/>
+          <w:lang w:val="en-US"/>
+        </w:rPr>
+        <w:t>, #</w:t>
+      </w:r>
+      <w:proofErr w:type="spellStart"/>
+      <w:r>
+        <w:rPr>
+          <w:rFonts w:ascii="Arial Narrow" w:hAnsi="Arial Narrow"/>
+          <w:u w:val="single"/>
+          <w:lang w:val="en-US"/>
+        </w:rPr>
+        <w:t>data_id</w:t>
+      </w:r>
+      <w:proofErr w:type="spellEnd"/>
       <w:r>
         <w:rPr>
           <w:rFonts w:ascii="Arial Narrow" w:hAnsi="Arial Narrow"/>
@@ -423,6 +674,7 @@
         <w:tab/>
         <w:t>solution(</w:t>
       </w:r>
+      <w:proofErr w:type="spellStart"/>
       <w:r>
         <w:rPr>
           <w:rFonts w:ascii="Arial Narrow" w:hAnsi="Arial Narrow"/>
@@ -431,12 +683,45 @@
         </w:rPr>
         <w:t>solution_id</w:t>
       </w:r>
-      <w:r>
-        <w:rPr>
-          <w:rFonts w:ascii="Arial Narrow" w:hAnsi="Arial Narrow"/>
-          <w:lang w:val="en-US"/>
-        </w:rPr>
-        <w:t>, s_name, language, solution, version, ranked, ranking, submit_date)</w:t>
+      <w:proofErr w:type="spellEnd"/>
+      <w:r>
+        <w:rPr>
+          <w:rFonts w:ascii="Arial Narrow" w:hAnsi="Arial Narrow"/>
+          <w:lang w:val="en-US"/>
+        </w:rPr>
+        <w:t xml:space="preserve">, </w:t>
+      </w:r>
+      <w:proofErr w:type="spellStart"/>
+      <w:r>
+        <w:rPr>
+          <w:rFonts w:ascii="Arial Narrow" w:hAnsi="Arial Narrow"/>
+          <w:lang w:val="en-US"/>
+        </w:rPr>
+        <w:t>s_name</w:t>
+      </w:r>
+      <w:proofErr w:type="spellEnd"/>
+      <w:r>
+        <w:rPr>
+          <w:rFonts w:ascii="Arial Narrow" w:hAnsi="Arial Narrow"/>
+          <w:lang w:val="en-US"/>
+        </w:rPr>
+        <w:t xml:space="preserve">, language, solution, version, ranked, ranking, </w:t>
+      </w:r>
+      <w:proofErr w:type="spellStart"/>
+      <w:r>
+        <w:rPr>
+          <w:rFonts w:ascii="Arial Narrow" w:hAnsi="Arial Narrow"/>
+          <w:lang w:val="en-US"/>
+        </w:rPr>
+        <w:t>submit_date</w:t>
+      </w:r>
+      <w:proofErr w:type="spellEnd"/>
+      <w:r>
+        <w:rPr>
+          <w:rFonts w:ascii="Arial Narrow" w:hAnsi="Arial Narrow"/>
+          <w:lang w:val="en-US"/>
+        </w:rPr>
+        <w:t>)</w:t>
       </w:r>
       <w:r>
         <w:rPr>
@@ -466,8 +751,54 @@
           <w:u w:val="single"/>
           <w:lang w:val="en-US"/>
         </w:rPr>
-        <w:t>#challenge_id, #team_id, #solution_id</w:t>
-      </w:r>
+        <w:t>#</w:t>
+      </w:r>
+      <w:proofErr w:type="spellStart"/>
+      <w:r>
+        <w:rPr>
+          <w:rFonts w:ascii="Arial Narrow" w:hAnsi="Arial Narrow"/>
+          <w:u w:val="single"/>
+          <w:lang w:val="en-US"/>
+        </w:rPr>
+        <w:t>challenge_id</w:t>
+      </w:r>
+      <w:proofErr w:type="spellEnd"/>
+      <w:r>
+        <w:rPr>
+          <w:rFonts w:ascii="Arial Narrow" w:hAnsi="Arial Narrow"/>
+          <w:u w:val="single"/>
+          <w:lang w:val="en-US"/>
+        </w:rPr>
+        <w:t>, #</w:t>
+      </w:r>
+      <w:proofErr w:type="spellStart"/>
+      <w:r>
+        <w:rPr>
+          <w:rFonts w:ascii="Arial Narrow" w:hAnsi="Arial Narrow"/>
+          <w:u w:val="single"/>
+          <w:lang w:val="en-US"/>
+        </w:rPr>
+        <w:t>team_id</w:t>
+      </w:r>
+      <w:proofErr w:type="spellEnd"/>
+      <w:r>
+        <w:rPr>
+          <w:rFonts w:ascii="Arial Narrow" w:hAnsi="Arial Narrow"/>
+          <w:u w:val="single"/>
+          <w:lang w:val="en-US"/>
+        </w:rPr>
+        <w:t>, #</w:t>
+      </w:r>
+      <w:proofErr w:type="spellStart"/>
+      <w:r>
+        <w:rPr>
+          <w:rFonts w:ascii="Arial Narrow" w:hAnsi="Arial Narrow"/>
+          <w:u w:val="single"/>
+          <w:lang w:val="en-US"/>
+        </w:rPr>
+        <w:t>solution_id</w:t>
+      </w:r>
+      <w:proofErr w:type="spellEnd"/>
       <w:r>
         <w:rPr>
           <w:rFonts w:ascii="Arial Narrow" w:hAnsi="Arial Narrow"/>
@@ -497,6 +828,7 @@
         <w:tab/>
         <w:t>admin(</w:t>
       </w:r>
+      <w:proofErr w:type="spellStart"/>
       <w:r>
         <w:rPr>
           <w:rFonts w:ascii="Arial Narrow" w:hAnsi="Arial Narrow"/>
@@ -505,12 +837,29 @@
         </w:rPr>
         <w:t>admin_id</w:t>
       </w:r>
-      <w:r>
-        <w:rPr>
-          <w:rFonts w:ascii="Arial Narrow" w:hAnsi="Arial Narrow"/>
-          <w:lang w:val="en-US"/>
-        </w:rPr>
-        <w:t>, identifier, a_password)</w:t>
+      <w:proofErr w:type="spellEnd"/>
+      <w:r>
+        <w:rPr>
+          <w:rFonts w:ascii="Arial Narrow" w:hAnsi="Arial Narrow"/>
+          <w:lang w:val="en-US"/>
+        </w:rPr>
+        <w:t xml:space="preserve">, identifier, </w:t>
+      </w:r>
+      <w:proofErr w:type="spellStart"/>
+      <w:r>
+        <w:rPr>
+          <w:rFonts w:ascii="Arial Narrow" w:hAnsi="Arial Narrow"/>
+          <w:lang w:val="en-US"/>
+        </w:rPr>
+        <w:t>a_password</w:t>
+      </w:r>
+      <w:proofErr w:type="spellEnd"/>
+      <w:r>
+        <w:rPr>
+          <w:rFonts w:ascii="Arial Narrow" w:hAnsi="Arial Narrow"/>
+          <w:lang w:val="en-US"/>
+        </w:rPr>
+        <w:t>)</w:t>
       </w:r>
       <w:r>
         <w:rPr>
@@ -539,10 +888,10 @@
       <w:r>
         <w:rPr>
           <w:noProof/>
-          <w:lang w:eastAsia="fr-CH"/>
+          <w:lang w:val="fr-FR" w:eastAsia="fr-FR"/>
         </w:rPr>
         <w:drawing>
-          <wp:inline distT="0" distB="0" distL="0" distR="0" wp14:anchorId="20803D71" wp14:editId="5FF64988">
+          <wp:inline distT="0" distB="0" distL="0" distR="0" wp14:anchorId="60E2582A" wp14:editId="665D20FE">
             <wp:extent cx="5760720" cy="4771390"/>
             <wp:effectExtent l="0" t="0" r="0" b="0"/>
             <wp:docPr id="1" name="Image 1"/>
@@ -616,28 +965,19 @@
     </w:p>
     <w:p>
       <w:pPr>
-        <w:rPr>
-          <w:sz w:val="20"/>
-          <w:szCs w:val="20"/>
-          <w:lang w:val="en-US"/>
-        </w:rPr>
-      </w:pPr>
-    </w:p>
-    <w:p>
-      <w:pPr>
         <w:tabs>
           <w:tab w:val="left" w:pos="1418"/>
         </w:tabs>
         <w:rPr>
           <w:rFonts w:ascii="Adobe Gurmukhi" w:hAnsi="Adobe Gurmukhi" w:cs="Adobe Gurmukhi"/>
-          <w:sz w:val="16"/>
-          <w:szCs w:val="16"/>
-          <w:lang w:val="en-US"/>
-        </w:rPr>
-      </w:pPr>
-      <w:r>
-        <w:rPr>
-          <w:rFonts w:ascii="Arial Narrow" w:hAnsi="Arial Narrow"/>
+          <w:szCs w:val="16"/>
+          <w:lang w:val="en-US"/>
+        </w:rPr>
+      </w:pPr>
+      <w:r>
+        <w:rPr>
+          <w:rFonts w:ascii="Arial Narrow" w:hAnsi="Arial Narrow"/>
+          <w:sz w:val="32"/>
           <w:lang w:val="en-US"/>
         </w:rPr>
         <w:lastRenderedPageBreak/>
@@ -646,6 +986,7 @@
       <w:r>
         <w:rPr>
           <w:rFonts w:ascii="Adobe Gurmukhi" w:hAnsi="Adobe Gurmukhi" w:cs="Adobe Gurmukhi"/>
+          <w:sz w:val="28"/>
           <w:lang w:val="en-US"/>
         </w:rPr>
         <w:t xml:space="preserve"> </w:t>
@@ -653,42 +994,77 @@
       <w:r>
         <w:rPr>
           <w:rFonts w:ascii="Adobe Gurmukhi" w:hAnsi="Adobe Gurmukhi" w:cs="Adobe Gurmukhi"/>
-          <w:lang w:val="en-US"/>
-        </w:rPr>
-        <w:tab/>
-      </w:r>
-      <w:r>
-        <w:rPr>
-          <w:rFonts w:ascii="Adobe Gurmukhi" w:hAnsi="Adobe Gurmukhi" w:cs="Adobe Gurmukhi"/>
-          <w:sz w:val="16"/>
+          <w:sz w:val="28"/>
+          <w:lang w:val="en-US"/>
+        </w:rPr>
+        <w:tab/>
+      </w:r>
+      <w:r>
+        <w:rPr>
+          <w:rFonts w:ascii="Adobe Gurmukhi" w:hAnsi="Adobe Gurmukhi" w:cs="Adobe Gurmukhi"/>
           <w:szCs w:val="16"/>
           <w:lang w:val="en-US"/>
         </w:rPr>
         <w:t>account(</w:t>
       </w:r>
-      <w:r>
-        <w:rPr>
-          <w:rFonts w:ascii="Adobe Gurmukhi" w:hAnsi="Adobe Gurmukhi" w:cs="Adobe Gurmukhi"/>
-          <w:sz w:val="16"/>
+      <w:proofErr w:type="spellStart"/>
+      <w:r>
+        <w:rPr>
+          <w:rFonts w:ascii="Adobe Gurmukhi" w:hAnsi="Adobe Gurmukhi" w:cs="Adobe Gurmukhi"/>
           <w:szCs w:val="16"/>
           <w:u w:val="single"/>
           <w:lang w:val="en-US"/>
         </w:rPr>
         <w:t>id_account</w:t>
       </w:r>
-      <w:r>
-        <w:rPr>
-          <w:rFonts w:ascii="Adobe Gurmukhi" w:hAnsi="Adobe Gurmukhi" w:cs="Adobe Gurmukhi"/>
-          <w:sz w:val="16"/>
-          <w:szCs w:val="16"/>
-          <w:lang w:val="en-US"/>
-        </w:rPr>
-        <w:t>, firstname, lastname, email, password,</w:t>
-      </w:r>
-      <w:r>
-        <w:rPr>
-          <w:rFonts w:ascii="Adobe Gurmukhi" w:hAnsi="Adobe Gurmukhi" w:cs="Adobe Gurmukhi"/>
-          <w:sz w:val="16"/>
+      <w:proofErr w:type="spellEnd"/>
+      <w:r>
+        <w:rPr>
+          <w:rFonts w:ascii="Adobe Gurmukhi" w:hAnsi="Adobe Gurmukhi" w:cs="Adobe Gurmukhi"/>
+          <w:szCs w:val="16"/>
+          <w:lang w:val="en-US"/>
+        </w:rPr>
+        <w:t xml:space="preserve">, </w:t>
+      </w:r>
+      <w:proofErr w:type="spellStart"/>
+      <w:r>
+        <w:rPr>
+          <w:rFonts w:ascii="Adobe Gurmukhi" w:hAnsi="Adobe Gurmukhi" w:cs="Adobe Gurmukhi"/>
+          <w:szCs w:val="16"/>
+          <w:lang w:val="en-US"/>
+        </w:rPr>
+        <w:t>firstname</w:t>
+      </w:r>
+      <w:proofErr w:type="spellEnd"/>
+      <w:r>
+        <w:rPr>
+          <w:rFonts w:ascii="Adobe Gurmukhi" w:hAnsi="Adobe Gurmukhi" w:cs="Adobe Gurmukhi"/>
+          <w:szCs w:val="16"/>
+          <w:lang w:val="en-US"/>
+        </w:rPr>
+        <w:t xml:space="preserve">, </w:t>
+      </w:r>
+      <w:proofErr w:type="spellStart"/>
+      <w:r>
+        <w:rPr>
+          <w:rFonts w:ascii="Adobe Gurmukhi" w:hAnsi="Adobe Gurmukhi" w:cs="Adobe Gurmukhi"/>
+          <w:szCs w:val="16"/>
+          <w:lang w:val="en-US"/>
+        </w:rPr>
+        <w:t>lastname</w:t>
+      </w:r>
+      <w:proofErr w:type="spellEnd"/>
+      <w:r>
+        <w:rPr>
+          <w:rFonts w:ascii="Adobe Gurmukhi" w:hAnsi="Adobe Gurmukhi" w:cs="Adobe Gurmukhi"/>
+          <w:szCs w:val="16"/>
+          <w:lang w:val="en-US"/>
+        </w:rPr>
+        <w:t>, email, password,</w:t>
+      </w:r>
+      <w:r>
+        <w:rPr>
+          <w:rFonts w:ascii="Adobe Gurmukhi" w:hAnsi="Adobe Gurmukhi" w:cs="Adobe Gurmukhi"/>
           <w:szCs w:val="16"/>
           <w:lang w:val="en-US"/>
         </w:rPr>
@@ -697,16 +1073,32 @@
       <w:r>
         <w:rPr>
           <w:rFonts w:ascii="Adobe Gurmukhi" w:hAnsi="Adobe Gurmukhi" w:cs="Adobe Gurmukhi"/>
-          <w:sz w:val="16"/>
-          <w:szCs w:val="16"/>
-          <w:lang w:val="en-US"/>
-        </w:rPr>
-        <w:t>#id_role)</w:t>
-      </w:r>
-      <w:r>
-        <w:rPr>
-          <w:rFonts w:ascii="Adobe Gurmukhi" w:hAnsi="Adobe Gurmukhi" w:cs="Adobe Gurmukhi"/>
-          <w:sz w:val="16"/>
+          <w:szCs w:val="16"/>
+          <w:lang w:val="en-US"/>
+        </w:rPr>
+        <w:t>#</w:t>
+      </w:r>
+      <w:proofErr w:type="spellStart"/>
+      <w:r>
+        <w:rPr>
+          <w:rFonts w:ascii="Adobe Gurmukhi" w:hAnsi="Adobe Gurmukhi" w:cs="Adobe Gurmukhi"/>
+          <w:szCs w:val="16"/>
+          <w:lang w:val="en-US"/>
+        </w:rPr>
+        <w:t>id_role</w:t>
+      </w:r>
+      <w:proofErr w:type="spellEnd"/>
+      <w:r>
+        <w:rPr>
+          <w:rFonts w:ascii="Adobe Gurmukhi" w:hAnsi="Adobe Gurmukhi" w:cs="Adobe Gurmukhi"/>
+          <w:szCs w:val="16"/>
+          <w:lang w:val="en-US"/>
+        </w:rPr>
+        <w:t>)</w:t>
+      </w:r>
+      <w:r>
+        <w:rPr>
+          <w:rFonts w:ascii="Adobe Gurmukhi" w:hAnsi="Adobe Gurmukhi" w:cs="Adobe Gurmukhi"/>
           <w:szCs w:val="16"/>
           <w:lang w:val="en-US"/>
         </w:rPr>
@@ -715,27 +1107,26 @@
       <w:r>
         <w:rPr>
           <w:rFonts w:ascii="Adobe Gurmukhi" w:hAnsi="Adobe Gurmukhi" w:cs="Adobe Gurmukhi"/>
-          <w:sz w:val="16"/>
           <w:szCs w:val="16"/>
           <w:lang w:val="en-US"/>
         </w:rPr>
         <w:tab/>
         <w:t>role(</w:t>
       </w:r>
-      <w:r>
-        <w:rPr>
-          <w:rFonts w:ascii="Adobe Gurmukhi" w:hAnsi="Adobe Gurmukhi" w:cs="Adobe Gurmukhi"/>
-          <w:sz w:val="16"/>
+      <w:proofErr w:type="spellStart"/>
+      <w:r>
+        <w:rPr>
+          <w:rFonts w:ascii="Adobe Gurmukhi" w:hAnsi="Adobe Gurmukhi" w:cs="Adobe Gurmukhi"/>
           <w:szCs w:val="16"/>
           <w:u w:val="single"/>
           <w:lang w:val="en-US"/>
         </w:rPr>
         <w:t>id_role</w:t>
       </w:r>
-      <w:r>
-        <w:rPr>
-          <w:rFonts w:ascii="Adobe Gurmukhi" w:hAnsi="Adobe Gurmukhi" w:cs="Adobe Gurmukhi"/>
-          <w:sz w:val="16"/>
+      <w:proofErr w:type="spellEnd"/>
+      <w:r>
+        <w:rPr>
+          <w:rFonts w:ascii="Adobe Gurmukhi" w:hAnsi="Adobe Gurmukhi" w:cs="Adobe Gurmukhi"/>
           <w:szCs w:val="16"/>
           <w:lang w:val="en-US"/>
         </w:rPr>
@@ -749,15 +1140,13 @@
         </w:tabs>
         <w:rPr>
           <w:rFonts w:ascii="Adobe Gurmukhi" w:hAnsi="Adobe Gurmukhi" w:cs="Adobe Gurmukhi"/>
-          <w:sz w:val="16"/>
-          <w:szCs w:val="16"/>
-          <w:lang w:val="en-US"/>
-        </w:rPr>
-      </w:pPr>
-      <w:r>
-        <w:rPr>
-          <w:rFonts w:ascii="Adobe Gurmukhi" w:hAnsi="Adobe Gurmukhi" w:cs="Adobe Gurmukhi"/>
-          <w:sz w:val="16"/>
+          <w:szCs w:val="16"/>
+          <w:lang w:val="en-US"/>
+        </w:rPr>
+      </w:pPr>
+      <w:r>
+        <w:rPr>
+          <w:rFonts w:ascii="Adobe Gurmukhi" w:hAnsi="Adobe Gurmukhi" w:cs="Adobe Gurmukhi"/>
           <w:szCs w:val="16"/>
           <w:lang w:val="en-US"/>
         </w:rPr>
@@ -766,36 +1155,44 @@
       <w:r>
         <w:rPr>
           <w:rFonts w:ascii="Adobe Gurmukhi" w:hAnsi="Adobe Gurmukhi" w:cs="Adobe Gurmukhi"/>
-          <w:sz w:val="16"/>
           <w:szCs w:val="16"/>
           <w:lang w:val="en-US"/>
         </w:rPr>
         <w:tab/>
         <w:t>team(</w:t>
       </w:r>
-      <w:r>
-        <w:rPr>
-          <w:rFonts w:ascii="Adobe Gurmukhi" w:hAnsi="Adobe Gurmukhi" w:cs="Adobe Gurmukhi"/>
-          <w:sz w:val="16"/>
+      <w:proofErr w:type="spellStart"/>
+      <w:r>
+        <w:rPr>
+          <w:rFonts w:ascii="Adobe Gurmukhi" w:hAnsi="Adobe Gurmukhi" w:cs="Adobe Gurmukhi"/>
           <w:szCs w:val="16"/>
           <w:u w:val="single"/>
           <w:lang w:val="en-US"/>
         </w:rPr>
         <w:t>id_team</w:t>
       </w:r>
-      <w:r>
-        <w:rPr>
-          <w:rFonts w:ascii="Adobe Gurmukhi" w:hAnsi="Adobe Gurmukhi" w:cs="Adobe Gurmukhi"/>
-          <w:sz w:val="16"/>
-          <w:szCs w:val="16"/>
-          <w:lang w:val="en-US"/>
-        </w:rPr>
-        <w:t>, t_name</w:t>
-      </w:r>
-      <w:r>
-        <w:rPr>
-          <w:rFonts w:ascii="Adobe Gurmukhi" w:hAnsi="Adobe Gurmukhi" w:cs="Adobe Gurmukhi"/>
-          <w:sz w:val="16"/>
+      <w:proofErr w:type="spellEnd"/>
+      <w:r>
+        <w:rPr>
+          <w:rFonts w:ascii="Adobe Gurmukhi" w:hAnsi="Adobe Gurmukhi" w:cs="Adobe Gurmukhi"/>
+          <w:szCs w:val="16"/>
+          <w:lang w:val="en-US"/>
+        </w:rPr>
+        <w:t xml:space="preserve">, </w:t>
+      </w:r>
+      <w:proofErr w:type="spellStart"/>
+      <w:r>
+        <w:rPr>
+          <w:rFonts w:ascii="Adobe Gurmukhi" w:hAnsi="Adobe Gurmukhi" w:cs="Adobe Gurmukhi"/>
+          <w:szCs w:val="16"/>
+          <w:lang w:val="en-US"/>
+        </w:rPr>
+        <w:t>t_name</w:t>
+      </w:r>
+      <w:proofErr w:type="spellEnd"/>
+      <w:r>
+        <w:rPr>
+          <w:rFonts w:ascii="Adobe Gurmukhi" w:hAnsi="Adobe Gurmukhi" w:cs="Adobe Gurmukhi"/>
           <w:szCs w:val="16"/>
           <w:lang w:val="en-US"/>
         </w:rPr>
@@ -804,7 +1201,6 @@
       <w:r>
         <w:rPr>
           <w:rFonts w:ascii="Adobe Gurmukhi" w:hAnsi="Adobe Gurmukhi" w:cs="Adobe Gurmukhi"/>
-          <w:sz w:val="16"/>
           <w:szCs w:val="16"/>
           <w:lang w:val="en-US"/>
         </w:rPr>
@@ -813,7 +1209,6 @@
       <w:r>
         <w:rPr>
           <w:rFonts w:ascii="Adobe Gurmukhi" w:hAnsi="Adobe Gurmukhi" w:cs="Adobe Gurmukhi"/>
-          <w:sz w:val="16"/>
           <w:szCs w:val="16"/>
           <w:lang w:val="en-US"/>
         </w:rPr>
@@ -822,7 +1217,6 @@
       <w:r>
         <w:rPr>
           <w:rFonts w:ascii="Adobe Gurmukhi" w:hAnsi="Adobe Gurmukhi" w:cs="Adobe Gurmukhi"/>
-          <w:sz w:val="16"/>
           <w:szCs w:val="16"/>
           <w:lang w:val="en-US"/>
         </w:rPr>
@@ -831,45 +1225,98 @@
       <w:r>
         <w:rPr>
           <w:rFonts w:ascii="Adobe Gurmukhi" w:hAnsi="Adobe Gurmukhi" w:cs="Adobe Gurmukhi"/>
-          <w:sz w:val="16"/>
           <w:szCs w:val="16"/>
           <w:lang w:val="en-US"/>
         </w:rPr>
         <w:tab/>
         <w:t>challenge(</w:t>
       </w:r>
-      <w:r>
-        <w:rPr>
-          <w:rFonts w:ascii="Adobe Gurmukhi" w:hAnsi="Adobe Gurmukhi" w:cs="Adobe Gurmukhi"/>
-          <w:sz w:val="16"/>
+      <w:proofErr w:type="spellStart"/>
+      <w:r>
+        <w:rPr>
+          <w:rFonts w:ascii="Adobe Gurmukhi" w:hAnsi="Adobe Gurmukhi" w:cs="Adobe Gurmukhi"/>
           <w:szCs w:val="16"/>
           <w:u w:val="single"/>
           <w:lang w:val="en-US"/>
         </w:rPr>
         <w:t>id_challenge</w:t>
       </w:r>
-      <w:r>
-        <w:rPr>
-          <w:rFonts w:ascii="Adobe Gurmukhi" w:hAnsi="Adobe Gurmukhi" w:cs="Adobe Gurmukhi"/>
-          <w:sz w:val="16"/>
-          <w:szCs w:val="16"/>
-          <w:lang w:val="en-US"/>
-        </w:rPr>
-        <w:t xml:space="preserve">, c_name, nb_teams, </w:t>
-      </w:r>
-      <w:r>
-        <w:rPr>
-          <w:rFonts w:ascii="Adobe Gurmukhi" w:hAnsi="Adobe Gurmukhi" w:cs="Adobe Gurmukhi"/>
-          <w:sz w:val="16"/>
-          <w:szCs w:val="16"/>
-          <w:lang w:val="en-US"/>
-        </w:rPr>
-        <w:t>date_inscription, begin, end, mediaXML</w:t>
-      </w:r>
-      <w:r>
-        <w:rPr>
-          <w:rFonts w:ascii="Adobe Gurmukhi" w:hAnsi="Adobe Gurmukhi" w:cs="Adobe Gurmukhi"/>
-          <w:sz w:val="16"/>
+      <w:proofErr w:type="spellEnd"/>
+      <w:r>
+        <w:rPr>
+          <w:rFonts w:ascii="Adobe Gurmukhi" w:hAnsi="Adobe Gurmukhi" w:cs="Adobe Gurmukhi"/>
+          <w:szCs w:val="16"/>
+          <w:lang w:val="en-US"/>
+        </w:rPr>
+        <w:t xml:space="preserve">, </w:t>
+      </w:r>
+      <w:proofErr w:type="spellStart"/>
+      <w:r>
+        <w:rPr>
+          <w:rFonts w:ascii="Adobe Gurmukhi" w:hAnsi="Adobe Gurmukhi" w:cs="Adobe Gurmukhi"/>
+          <w:szCs w:val="16"/>
+          <w:lang w:val="en-US"/>
+        </w:rPr>
+        <w:t>c_name</w:t>
+      </w:r>
+      <w:proofErr w:type="spellEnd"/>
+      <w:r>
+        <w:rPr>
+          <w:rFonts w:ascii="Adobe Gurmukhi" w:hAnsi="Adobe Gurmukhi" w:cs="Adobe Gurmukhi"/>
+          <w:szCs w:val="16"/>
+          <w:lang w:val="en-US"/>
+        </w:rPr>
+        <w:t xml:space="preserve">, </w:t>
+      </w:r>
+      <w:proofErr w:type="spellStart"/>
+      <w:r>
+        <w:rPr>
+          <w:rFonts w:ascii="Adobe Gurmukhi" w:hAnsi="Adobe Gurmukhi" w:cs="Adobe Gurmukhi"/>
+          <w:szCs w:val="16"/>
+          <w:lang w:val="en-US"/>
+        </w:rPr>
+        <w:t>nb_teams</w:t>
+      </w:r>
+      <w:proofErr w:type="spellEnd"/>
+      <w:r>
+        <w:rPr>
+          <w:rFonts w:ascii="Adobe Gurmukhi" w:hAnsi="Adobe Gurmukhi" w:cs="Adobe Gurmukhi"/>
+          <w:szCs w:val="16"/>
+          <w:lang w:val="en-US"/>
+        </w:rPr>
+        <w:t xml:space="preserve">, </w:t>
+      </w:r>
+      <w:proofErr w:type="spellStart"/>
+      <w:r>
+        <w:rPr>
+          <w:rFonts w:ascii="Adobe Gurmukhi" w:hAnsi="Adobe Gurmukhi" w:cs="Adobe Gurmukhi"/>
+          <w:szCs w:val="16"/>
+          <w:lang w:val="en-US"/>
+        </w:rPr>
+        <w:t>date_inscription</w:t>
+      </w:r>
+      <w:proofErr w:type="spellEnd"/>
+      <w:r>
+        <w:rPr>
+          <w:rFonts w:ascii="Adobe Gurmukhi" w:hAnsi="Adobe Gurmukhi" w:cs="Adobe Gurmukhi"/>
+          <w:szCs w:val="16"/>
+          <w:lang w:val="en-US"/>
+        </w:rPr>
+        <w:t xml:space="preserve">, begin, end, </w:t>
+      </w:r>
+      <w:proofErr w:type="spellStart"/>
+      <w:r>
+        <w:rPr>
+          <w:rFonts w:ascii="Adobe Gurmukhi" w:hAnsi="Adobe Gurmukhi" w:cs="Adobe Gurmukhi"/>
+          <w:szCs w:val="16"/>
+          <w:lang w:val="en-US"/>
+        </w:rPr>
+        <w:t>mediaXML</w:t>
+      </w:r>
+      <w:proofErr w:type="spellEnd"/>
+      <w:r>
+        <w:rPr>
+          <w:rFonts w:ascii="Adobe Gurmukhi" w:hAnsi="Adobe Gurmukhi" w:cs="Adobe Gurmukhi"/>
           <w:szCs w:val="16"/>
           <w:lang w:val="en-US"/>
         </w:rPr>
@@ -878,7 +1325,6 @@
       <w:r>
         <w:rPr>
           <w:rFonts w:ascii="Adobe Gurmukhi" w:hAnsi="Adobe Gurmukhi" w:cs="Adobe Gurmukhi"/>
-          <w:sz w:val="16"/>
           <w:szCs w:val="16"/>
           <w:lang w:val="en-US"/>
         </w:rPr>
@@ -887,36 +1333,62 @@
       <w:r>
         <w:rPr>
           <w:rFonts w:ascii="Adobe Gurmukhi" w:hAnsi="Adobe Gurmukhi" w:cs="Adobe Gurmukhi"/>
-          <w:sz w:val="16"/>
           <w:szCs w:val="16"/>
           <w:lang w:val="en-US"/>
         </w:rPr>
         <w:tab/>
         <w:t>solution(</w:t>
       </w:r>
-      <w:r>
-        <w:rPr>
-          <w:rFonts w:ascii="Adobe Gurmukhi" w:hAnsi="Adobe Gurmukhi" w:cs="Adobe Gurmukhi"/>
-          <w:sz w:val="16"/>
+      <w:proofErr w:type="spellStart"/>
+      <w:r>
+        <w:rPr>
+          <w:rFonts w:ascii="Adobe Gurmukhi" w:hAnsi="Adobe Gurmukhi" w:cs="Adobe Gurmukhi"/>
           <w:szCs w:val="16"/>
           <w:u w:val="single"/>
           <w:lang w:val="en-US"/>
         </w:rPr>
         <w:t>id_solution</w:t>
       </w:r>
-      <w:r>
-        <w:rPr>
-          <w:rFonts w:ascii="Adobe Gurmukhi" w:hAnsi="Adobe Gurmukhi" w:cs="Adobe Gurmukhi"/>
-          <w:sz w:val="16"/>
-          <w:szCs w:val="16"/>
-          <w:lang w:val="en-US"/>
-        </w:rPr>
-        <w:t>, s_name, language, solution, version, ranked, ranking, submit_date</w:t>
-      </w:r>
-      <w:r>
-        <w:rPr>
-          <w:rFonts w:ascii="Adobe Gurmukhi" w:hAnsi="Adobe Gurmukhi" w:cs="Adobe Gurmukhi"/>
-          <w:sz w:val="16"/>
+      <w:proofErr w:type="spellEnd"/>
+      <w:r>
+        <w:rPr>
+          <w:rFonts w:ascii="Adobe Gurmukhi" w:hAnsi="Adobe Gurmukhi" w:cs="Adobe Gurmukhi"/>
+          <w:szCs w:val="16"/>
+          <w:lang w:val="en-US"/>
+        </w:rPr>
+        <w:t xml:space="preserve">, </w:t>
+      </w:r>
+      <w:proofErr w:type="spellStart"/>
+      <w:r>
+        <w:rPr>
+          <w:rFonts w:ascii="Adobe Gurmukhi" w:hAnsi="Adobe Gurmukhi" w:cs="Adobe Gurmukhi"/>
+          <w:szCs w:val="16"/>
+          <w:lang w:val="en-US"/>
+        </w:rPr>
+        <w:t>s_name</w:t>
+      </w:r>
+      <w:proofErr w:type="spellEnd"/>
+      <w:r>
+        <w:rPr>
+          <w:rFonts w:ascii="Adobe Gurmukhi" w:hAnsi="Adobe Gurmukhi" w:cs="Adobe Gurmukhi"/>
+          <w:szCs w:val="16"/>
+          <w:lang w:val="en-US"/>
+        </w:rPr>
+        <w:t xml:space="preserve">, language, solution, version, ranked, ranking, </w:t>
+      </w:r>
+      <w:proofErr w:type="spellStart"/>
+      <w:r>
+        <w:rPr>
+          <w:rFonts w:ascii="Adobe Gurmukhi" w:hAnsi="Adobe Gurmukhi" w:cs="Adobe Gurmukhi"/>
+          <w:szCs w:val="16"/>
+          <w:lang w:val="en-US"/>
+        </w:rPr>
+        <w:t>submit_date</w:t>
+      </w:r>
+      <w:proofErr w:type="spellEnd"/>
+      <w:r>
+        <w:rPr>
+          <w:rFonts w:ascii="Adobe Gurmukhi" w:hAnsi="Adobe Gurmukhi" w:cs="Adobe Gurmukhi"/>
           <w:szCs w:val="16"/>
           <w:lang w:val="en-US"/>
         </w:rPr>
@@ -925,7 +1397,6 @@
       <w:r>
         <w:rPr>
           <w:rFonts w:ascii="Adobe Gurmukhi" w:hAnsi="Adobe Gurmukhi" w:cs="Adobe Gurmukhi"/>
-          <w:sz w:val="16"/>
           <w:szCs w:val="16"/>
           <w:lang w:val="en-US"/>
         </w:rPr>
@@ -934,7 +1405,6 @@
       <w:r>
         <w:rPr>
           <w:rFonts w:ascii="Adobe Gurmukhi" w:hAnsi="Adobe Gurmukhi" w:cs="Adobe Gurmukhi"/>
-          <w:sz w:val="16"/>
           <w:szCs w:val="16"/>
           <w:lang w:val="en-US"/>
         </w:rPr>
@@ -943,7 +1413,6 @@
       <w:r>
         <w:rPr>
           <w:rFonts w:ascii="Adobe Gurmukhi" w:hAnsi="Adobe Gurmukhi" w:cs="Adobe Gurmukhi"/>
-          <w:sz w:val="16"/>
           <w:szCs w:val="16"/>
           <w:lang w:val="en-US"/>
         </w:rPr>
@@ -952,7 +1421,6 @@
       <w:r>
         <w:rPr>
           <w:rFonts w:ascii="Adobe Gurmukhi" w:hAnsi="Adobe Gurmukhi" w:cs="Adobe Gurmukhi"/>
-          <w:sz w:val="16"/>
           <w:szCs w:val="16"/>
           <w:lang w:val="en-US"/>
         </w:rPr>
@@ -961,27 +1429,26 @@
       <w:r>
         <w:rPr>
           <w:rFonts w:ascii="Adobe Gurmukhi" w:hAnsi="Adobe Gurmukhi" w:cs="Adobe Gurmukhi"/>
-          <w:sz w:val="16"/>
           <w:szCs w:val="16"/>
           <w:lang w:val="en-US"/>
         </w:rPr>
         <w:tab/>
         <w:t>data(</w:t>
       </w:r>
-      <w:r>
-        <w:rPr>
-          <w:rFonts w:ascii="Adobe Gurmukhi" w:hAnsi="Adobe Gurmukhi" w:cs="Adobe Gurmukhi"/>
-          <w:sz w:val="16"/>
+      <w:proofErr w:type="spellStart"/>
+      <w:r>
+        <w:rPr>
+          <w:rFonts w:ascii="Adobe Gurmukhi" w:hAnsi="Adobe Gurmukhi" w:cs="Adobe Gurmukhi"/>
           <w:szCs w:val="16"/>
           <w:u w:val="single"/>
           <w:lang w:val="en-US"/>
         </w:rPr>
         <w:t>id_data</w:t>
       </w:r>
-      <w:r>
-        <w:rPr>
-          <w:rFonts w:ascii="Adobe Gurmukhi" w:hAnsi="Adobe Gurmukhi" w:cs="Adobe Gurmukhi"/>
-          <w:sz w:val="16"/>
+      <w:proofErr w:type="spellEnd"/>
+      <w:r>
+        <w:rPr>
+          <w:rFonts w:ascii="Adobe Gurmukhi" w:hAnsi="Adobe Gurmukhi" w:cs="Adobe Gurmukhi"/>
           <w:szCs w:val="16"/>
           <w:lang w:val="en-US"/>
         </w:rPr>
@@ -990,7 +1457,6 @@
       <w:r>
         <w:rPr>
           <w:rFonts w:ascii="Adobe Gurmukhi" w:hAnsi="Adobe Gurmukhi" w:cs="Adobe Gurmukhi"/>
-          <w:sz w:val="16"/>
           <w:szCs w:val="16"/>
           <w:lang w:val="en-US"/>
         </w:rPr>
@@ -1005,12 +1471,14 @@
         </w:tabs>
         <w:rPr>
           <w:rFonts w:ascii="Adobe Gurmukhi" w:hAnsi="Adobe Gurmukhi" w:cs="Adobe Gurmukhi"/>
-          <w:lang w:val="en-US"/>
-        </w:rPr>
-      </w:pPr>
-      <w:r>
-        <w:rPr>
-          <w:rFonts w:ascii="Arial Narrow" w:hAnsi="Arial Narrow"/>
+          <w:sz w:val="28"/>
+          <w:lang w:val="en-US"/>
+        </w:rPr>
+      </w:pPr>
+      <w:r>
+        <w:rPr>
+          <w:rFonts w:ascii="Arial Narrow" w:hAnsi="Arial Narrow"/>
+          <w:sz w:val="32"/>
           <w:lang w:val="en-US"/>
         </w:rPr>
         <w:t>Tables-associations :</w:t>
@@ -1018,14 +1486,14 @@
       <w:r>
         <w:rPr>
           <w:rFonts w:ascii="Arial Narrow" w:hAnsi="Arial Narrow"/>
-          <w:lang w:val="en-US"/>
-        </w:rPr>
-        <w:tab/>
-      </w:r>
-      <w:r>
-        <w:rPr>
-          <w:rFonts w:ascii="Adobe Gurmukhi" w:hAnsi="Adobe Gurmukhi" w:cs="Adobe Gurmukhi"/>
-          <w:sz w:val="16"/>
+          <w:sz w:val="32"/>
+          <w:lang w:val="en-US"/>
+        </w:rPr>
+        <w:tab/>
+      </w:r>
+      <w:r>
+        <w:rPr>
+          <w:rFonts w:ascii="Adobe Gurmukhi" w:hAnsi="Adobe Gurmukhi" w:cs="Adobe Gurmukhi"/>
           <w:szCs w:val="16"/>
           <w:lang w:val="en-US"/>
         </w:rPr>
@@ -1034,7 +1502,6 @@
       <w:r>
         <w:rPr>
           <w:rFonts w:ascii="Adobe Gurmukhi" w:hAnsi="Adobe Gurmukhi" w:cs="Adobe Gurmukhi"/>
-          <w:sz w:val="16"/>
           <w:szCs w:val="16"/>
           <w:u w:val="single"/>
           <w:lang w:val="en-US"/>
@@ -1044,27 +1511,46 @@
       <w:r>
         <w:rPr>
           <w:rFonts w:ascii="Adobe Gurmukhi" w:hAnsi="Adobe Gurmukhi" w:cs="Adobe Gurmukhi"/>
-          <w:sz w:val="16"/>
           <w:szCs w:val="16"/>
           <w:u w:val="single"/>
           <w:lang w:val="en-US"/>
         </w:rPr>
         <w:t>#</w:t>
       </w:r>
-      <w:r>
-        <w:rPr>
-          <w:rFonts w:ascii="Adobe Gurmukhi" w:hAnsi="Adobe Gurmukhi" w:cs="Adobe Gurmukhi"/>
-          <w:sz w:val="16"/>
-          <w:szCs w:val="16"/>
-          <w:u w:val="single"/>
-          <w:lang w:val="en-US"/>
-        </w:rPr>
-        <w:t>id_challenger, #id_team</w:t>
-      </w:r>
-      <w:r>
-        <w:rPr>
-          <w:rFonts w:ascii="Adobe Gurmukhi" w:hAnsi="Adobe Gurmukhi" w:cs="Adobe Gurmukhi"/>
-          <w:sz w:val="16"/>
+      <w:proofErr w:type="spellStart"/>
+      <w:r>
+        <w:rPr>
+          <w:rFonts w:ascii="Adobe Gurmukhi" w:hAnsi="Adobe Gurmukhi" w:cs="Adobe Gurmukhi"/>
+          <w:szCs w:val="16"/>
+          <w:u w:val="single"/>
+          <w:lang w:val="en-US"/>
+        </w:rPr>
+        <w:t>id_challenger</w:t>
+      </w:r>
+      <w:proofErr w:type="spellEnd"/>
+      <w:r>
+        <w:rPr>
+          <w:rFonts w:ascii="Adobe Gurmukhi" w:hAnsi="Adobe Gurmukhi" w:cs="Adobe Gurmukhi"/>
+          <w:szCs w:val="16"/>
+          <w:u w:val="single"/>
+          <w:lang w:val="en-US"/>
+        </w:rPr>
+        <w:t>, #</w:t>
+      </w:r>
+      <w:proofErr w:type="spellStart"/>
+      <w:r>
+        <w:rPr>
+          <w:rFonts w:ascii="Adobe Gurmukhi" w:hAnsi="Adobe Gurmukhi" w:cs="Adobe Gurmukhi"/>
+          <w:szCs w:val="16"/>
+          <w:u w:val="single"/>
+          <w:lang w:val="en-US"/>
+        </w:rPr>
+        <w:t>id_team</w:t>
+      </w:r>
+      <w:proofErr w:type="spellEnd"/>
+      <w:r>
+        <w:rPr>
+          <w:rFonts w:ascii="Adobe Gurmukhi" w:hAnsi="Adobe Gurmukhi" w:cs="Adobe Gurmukhi"/>
           <w:szCs w:val="16"/>
           <w:lang w:val="en-US"/>
         </w:rPr>
@@ -1073,7 +1559,6 @@
       <w:r>
         <w:rPr>
           <w:rFonts w:ascii="Adobe Gurmukhi" w:hAnsi="Adobe Gurmukhi" w:cs="Adobe Gurmukhi"/>
-          <w:sz w:val="16"/>
           <w:szCs w:val="16"/>
           <w:lang w:val="en-US"/>
         </w:rPr>
@@ -1082,7 +1567,6 @@
       <w:r>
         <w:rPr>
           <w:rFonts w:ascii="Adobe Gurmukhi" w:hAnsi="Adobe Gurmukhi" w:cs="Adobe Gurmukhi"/>
-          <w:sz w:val="16"/>
           <w:szCs w:val="16"/>
           <w:lang w:val="en-US"/>
         </w:rPr>
@@ -1091,16 +1575,14 @@
       <w:r>
         <w:rPr>
           <w:rFonts w:ascii="Adobe Gurmukhi" w:hAnsi="Adobe Gurmukhi" w:cs="Adobe Gurmukhi"/>
-          <w:sz w:val="16"/>
-          <w:szCs w:val="16"/>
-          <w:lang w:val="en-US"/>
-        </w:rPr>
-        <w:tab/>
-      </w:r>
-      <w:r>
-        <w:rPr>
-          <w:rFonts w:ascii="Adobe Gurmukhi" w:hAnsi="Adobe Gurmukhi" w:cs="Adobe Gurmukhi"/>
-          <w:sz w:val="16"/>
+          <w:szCs w:val="16"/>
+          <w:lang w:val="en-US"/>
+        </w:rPr>
+        <w:tab/>
+      </w:r>
+      <w:r>
+        <w:rPr>
+          <w:rFonts w:ascii="Adobe Gurmukhi" w:hAnsi="Adobe Gurmukhi" w:cs="Adobe Gurmukhi"/>
           <w:szCs w:val="16"/>
           <w:lang w:val="en-US"/>
         </w:rPr>
@@ -1110,17 +1592,46 @@
       <w:r>
         <w:rPr>
           <w:rFonts w:ascii="Adobe Gurmukhi" w:hAnsi="Adobe Gurmukhi" w:cs="Adobe Gurmukhi"/>
-          <w:sz w:val="16"/>
-          <w:szCs w:val="16"/>
-          <w:u w:val="single"/>
-          <w:lang w:val="en-US"/>
-        </w:rPr>
-        <w:t>#id_challenge, #id_organizer</w:t>
-      </w:r>
-      <w:r>
-        <w:rPr>
-          <w:rFonts w:ascii="Adobe Gurmukhi" w:hAnsi="Adobe Gurmukhi" w:cs="Adobe Gurmukhi"/>
-          <w:sz w:val="16"/>
+          <w:szCs w:val="16"/>
+          <w:u w:val="single"/>
+          <w:lang w:val="en-US"/>
+        </w:rPr>
+        <w:t>#</w:t>
+      </w:r>
+      <w:proofErr w:type="spellStart"/>
+      <w:r>
+        <w:rPr>
+          <w:rFonts w:ascii="Adobe Gurmukhi" w:hAnsi="Adobe Gurmukhi" w:cs="Adobe Gurmukhi"/>
+          <w:szCs w:val="16"/>
+          <w:u w:val="single"/>
+          <w:lang w:val="en-US"/>
+        </w:rPr>
+        <w:t>id_challenge</w:t>
+      </w:r>
+      <w:proofErr w:type="spellEnd"/>
+      <w:r>
+        <w:rPr>
+          <w:rFonts w:ascii="Adobe Gurmukhi" w:hAnsi="Adobe Gurmukhi" w:cs="Adobe Gurmukhi"/>
+          <w:szCs w:val="16"/>
+          <w:u w:val="single"/>
+          <w:lang w:val="en-US"/>
+        </w:rPr>
+        <w:t>, #</w:t>
+      </w:r>
+      <w:proofErr w:type="spellStart"/>
+      <w:r>
+        <w:rPr>
+          <w:rFonts w:ascii="Adobe Gurmukhi" w:hAnsi="Adobe Gurmukhi" w:cs="Adobe Gurmukhi"/>
+          <w:szCs w:val="16"/>
+          <w:u w:val="single"/>
+          <w:lang w:val="en-US"/>
+        </w:rPr>
+        <w:t>id_organizer</w:t>
+      </w:r>
+      <w:proofErr w:type="spellEnd"/>
+      <w:r>
+        <w:rPr>
+          <w:rFonts w:ascii="Adobe Gurmukhi" w:hAnsi="Adobe Gurmukhi" w:cs="Adobe Gurmukhi"/>
           <w:szCs w:val="16"/>
           <w:lang w:val="en-US"/>
         </w:rPr>
@@ -1131,13 +1642,11 @@
       <w:pPr>
         <w:spacing w:after="0"/>
         <w:rPr>
-          <w:sz w:val="18"/>
-          <w:szCs w:val="20"/>
-        </w:rPr>
-      </w:pPr>
-      <w:r>
-        <w:rPr>
-          <w:sz w:val="18"/>
+          <w:szCs w:val="20"/>
+        </w:rPr>
+      </w:pPr>
+      <w:r>
+        <w:rPr>
           <w:szCs w:val="20"/>
         </w:rPr>
         <w:t xml:space="preserve">DF : </w:t>
@@ -1145,146 +1654,202 @@
     </w:p>
     <w:p>
       <w:pPr>
-        <w:pStyle w:val="Paragraphedeliste"/>
+        <w:pStyle w:val="Pardeliste"/>
         <w:numPr>
           <w:ilvl w:val="0"/>
           <w:numId w:val="2"/>
         </w:numPr>
         <w:spacing w:after="0"/>
         <w:rPr>
-          <w:sz w:val="18"/>
-          <w:szCs w:val="20"/>
-        </w:rPr>
-      </w:pPr>
-      <w:r>
-        <w:rPr>
-          <w:sz w:val="18"/>
-          <w:szCs w:val="20"/>
-        </w:rPr>
-        <w:t xml:space="preserve">Account :  </w:t>
-      </w:r>
-    </w:p>
-    <w:p>
-      <w:pPr>
-        <w:pStyle w:val="Paragraphedeliste"/>
+          <w:szCs w:val="20"/>
+        </w:rPr>
+      </w:pPr>
+      <w:proofErr w:type="spellStart"/>
+      <w:r>
+        <w:rPr>
+          <w:szCs w:val="20"/>
+        </w:rPr>
+        <w:t>Account</w:t>
+      </w:r>
+      <w:proofErr w:type="spellEnd"/>
+      <w:r>
+        <w:rPr>
+          <w:szCs w:val="20"/>
+        </w:rPr>
+        <w:t xml:space="preserve"> :  </w:t>
+      </w:r>
+    </w:p>
+    <w:p>
+      <w:pPr>
+        <w:pStyle w:val="Pardeliste"/>
         <w:numPr>
           <w:ilvl w:val="1"/>
           <w:numId w:val="2"/>
         </w:numPr>
         <w:spacing w:after="0"/>
         <w:rPr>
-          <w:sz w:val="18"/>
-          <w:szCs w:val="20"/>
-        </w:rPr>
-      </w:pPr>
-      <w:r>
-        <w:rPr>
-          <w:sz w:val="18"/>
-          <w:szCs w:val="20"/>
-        </w:rPr>
-        <w:t xml:space="preserve">"id_account" définit tous les autres champs dans la tables </w:t>
-      </w:r>
-    </w:p>
-    <w:p>
-      <w:pPr>
-        <w:pStyle w:val="Paragraphedeliste"/>
+          <w:szCs w:val="20"/>
+        </w:rPr>
+      </w:pPr>
+      <w:r>
+        <w:rPr>
+          <w:szCs w:val="20"/>
+        </w:rPr>
+        <w:t>"</w:t>
+      </w:r>
+      <w:proofErr w:type="spellStart"/>
+      <w:r>
+        <w:rPr>
+          <w:szCs w:val="20"/>
+        </w:rPr>
+        <w:t>id_account</w:t>
+      </w:r>
+      <w:proofErr w:type="spellEnd"/>
+      <w:r>
+        <w:rPr>
+          <w:szCs w:val="20"/>
+        </w:rPr>
+        <w:t xml:space="preserve">" définit tous les autres champs dans la tables </w:t>
+      </w:r>
+    </w:p>
+    <w:p>
+      <w:pPr>
+        <w:pStyle w:val="Pardeliste"/>
         <w:numPr>
           <w:ilvl w:val="1"/>
           <w:numId w:val="2"/>
         </w:numPr>
         <w:spacing w:after="0"/>
         <w:rPr>
-          <w:sz w:val="18"/>
-          <w:szCs w:val="20"/>
-        </w:rPr>
-      </w:pPr>
-      <w:r>
-        <w:rPr>
-          <w:sz w:val="18"/>
-          <w:szCs w:val="20"/>
-        </w:rPr>
-        <w:t>Email --&gt; id_account</w:t>
-      </w:r>
-    </w:p>
-    <w:p>
-      <w:pPr>
-        <w:pStyle w:val="Paragraphedeliste"/>
+          <w:szCs w:val="20"/>
+        </w:rPr>
+      </w:pPr>
+      <w:r>
+        <w:rPr>
+          <w:szCs w:val="20"/>
+        </w:rPr>
+        <w:t xml:space="preserve">Email --&gt; </w:t>
+      </w:r>
+      <w:proofErr w:type="spellStart"/>
+      <w:r>
+        <w:rPr>
+          <w:szCs w:val="20"/>
+        </w:rPr>
+        <w:t>id_account</w:t>
+      </w:r>
+      <w:proofErr w:type="spellEnd"/>
+    </w:p>
+    <w:p>
+      <w:pPr>
+        <w:pStyle w:val="Pardeliste"/>
         <w:numPr>
           <w:ilvl w:val="1"/>
           <w:numId w:val="2"/>
         </w:numPr>
         <w:spacing w:after="0"/>
         <w:rPr>
-          <w:sz w:val="18"/>
-          <w:szCs w:val="20"/>
-        </w:rPr>
-      </w:pPr>
-      <w:r>
-        <w:rPr>
-          <w:sz w:val="18"/>
-          <w:szCs w:val="20"/>
-        </w:rPr>
-        <w:t>Token --&gt; id_account</w:t>
-      </w:r>
-    </w:p>
-    <w:p>
-      <w:pPr>
-        <w:pStyle w:val="Paragraphedeliste"/>
+          <w:szCs w:val="20"/>
+        </w:rPr>
+      </w:pPr>
+      <w:proofErr w:type="spellStart"/>
+      <w:r>
+        <w:rPr>
+          <w:szCs w:val="20"/>
+        </w:rPr>
+        <w:t>Token</w:t>
+      </w:r>
+      <w:proofErr w:type="spellEnd"/>
+      <w:r>
+        <w:rPr>
+          <w:szCs w:val="20"/>
+        </w:rPr>
+        <w:t xml:space="preserve"> --&gt; </w:t>
+      </w:r>
+      <w:proofErr w:type="spellStart"/>
+      <w:r>
+        <w:rPr>
+          <w:szCs w:val="20"/>
+        </w:rPr>
+        <w:t>id_account</w:t>
+      </w:r>
+      <w:proofErr w:type="spellEnd"/>
+    </w:p>
+    <w:p>
+      <w:pPr>
+        <w:pStyle w:val="Pardeliste"/>
         <w:numPr>
           <w:ilvl w:val="0"/>
           <w:numId w:val="2"/>
         </w:numPr>
         <w:spacing w:after="0"/>
         <w:rPr>
-          <w:sz w:val="18"/>
-          <w:szCs w:val="20"/>
-        </w:rPr>
-      </w:pPr>
-      <w:r>
-        <w:rPr>
-          <w:sz w:val="18"/>
-          <w:szCs w:val="20"/>
-        </w:rPr>
-        <w:t>Role :</w:t>
-      </w:r>
-    </w:p>
-    <w:p>
-      <w:pPr>
-        <w:pStyle w:val="Paragraphedeliste"/>
+          <w:szCs w:val="20"/>
+        </w:rPr>
+      </w:pPr>
+      <w:proofErr w:type="spellStart"/>
+      <w:r>
+        <w:rPr>
+          <w:szCs w:val="20"/>
+        </w:rPr>
+        <w:t>Role</w:t>
+      </w:r>
+      <w:proofErr w:type="spellEnd"/>
+      <w:r>
+        <w:rPr>
+          <w:szCs w:val="20"/>
+        </w:rPr>
+        <w:t xml:space="preserve"> :</w:t>
+      </w:r>
+    </w:p>
+    <w:p>
+      <w:pPr>
+        <w:pStyle w:val="Pardeliste"/>
         <w:numPr>
           <w:ilvl w:val="1"/>
           <w:numId w:val="2"/>
         </w:numPr>
         <w:spacing w:after="0"/>
         <w:rPr>
-          <w:sz w:val="18"/>
-          <w:szCs w:val="20"/>
-        </w:rPr>
-      </w:pPr>
-      <w:r>
-        <w:rPr>
-          <w:sz w:val="18"/>
-          <w:szCs w:val="20"/>
-        </w:rPr>
-        <w:t>Id_role --&gt; name</w:t>
-      </w:r>
-    </w:p>
-    <w:p>
-      <w:pPr>
-        <w:pStyle w:val="Paragraphedeliste"/>
+          <w:szCs w:val="20"/>
+        </w:rPr>
+      </w:pPr>
+      <w:proofErr w:type="spellStart"/>
+      <w:r>
+        <w:rPr>
+          <w:szCs w:val="20"/>
+        </w:rPr>
+        <w:t>Id_role</w:t>
+      </w:r>
+      <w:proofErr w:type="spellEnd"/>
+      <w:r>
+        <w:rPr>
+          <w:szCs w:val="20"/>
+        </w:rPr>
+        <w:t xml:space="preserve"> --&gt; </w:t>
+      </w:r>
+      <w:proofErr w:type="spellStart"/>
+      <w:r>
+        <w:rPr>
+          <w:szCs w:val="20"/>
+        </w:rPr>
+        <w:t>name</w:t>
+      </w:r>
+      <w:proofErr w:type="spellEnd"/>
+    </w:p>
+    <w:p>
+      <w:pPr>
+        <w:pStyle w:val="Pardeliste"/>
         <w:numPr>
           <w:ilvl w:val="0"/>
           <w:numId w:val="2"/>
         </w:numPr>
         <w:spacing w:after="0"/>
         <w:rPr>
-          <w:sz w:val="18"/>
-          <w:szCs w:val="20"/>
-        </w:rPr>
-      </w:pPr>
-      <w:r>
-        <w:rPr>
-          <w:sz w:val="18"/>
+          <w:szCs w:val="20"/>
+        </w:rPr>
+      </w:pPr>
+      <w:r>
+        <w:rPr>
           <w:szCs w:val="20"/>
         </w:rPr>
         <w:t xml:space="preserve">Team : </w:t>
@@ -1292,41 +1857,32 @@
     </w:p>
     <w:p>
       <w:pPr>
-        <w:pStyle w:val="Paragraphedeliste"/>
+        <w:pStyle w:val="Pardeliste"/>
         <w:numPr>
           <w:ilvl w:val="1"/>
           <w:numId w:val="2"/>
         </w:numPr>
         <w:spacing w:after="0"/>
         <w:rPr>
-          <w:sz w:val="18"/>
-          <w:szCs w:val="20"/>
-        </w:rPr>
-      </w:pPr>
-      <w:r>
-        <w:rPr>
-          <w:sz w:val="18"/>
-          <w:szCs w:val="20"/>
-        </w:rPr>
-        <w:t xml:space="preserve"> </w:t>
-      </w:r>
-      <w:r>
-        <w:rPr>
-          <w:sz w:val="18"/>
-          <w:szCs w:val="20"/>
-        </w:rPr>
-        <w:t>"id_</w:t>
-      </w:r>
-      <w:r>
-        <w:rPr>
-          <w:sz w:val="18"/>
-          <w:szCs w:val="20"/>
-        </w:rPr>
-        <w:t>team</w:t>
-      </w:r>
-      <w:r>
-        <w:rPr>
-          <w:sz w:val="18"/>
+          <w:szCs w:val="20"/>
+        </w:rPr>
+      </w:pPr>
+      <w:r>
+        <w:rPr>
+          <w:szCs w:val="20"/>
+        </w:rPr>
+        <w:t xml:space="preserve"> "</w:t>
+      </w:r>
+      <w:proofErr w:type="spellStart"/>
+      <w:r>
+        <w:rPr>
+          <w:szCs w:val="20"/>
+        </w:rPr>
+        <w:t>id_team</w:t>
+      </w:r>
+      <w:proofErr w:type="spellEnd"/>
+      <w:r>
+        <w:rPr>
           <w:szCs w:val="20"/>
         </w:rPr>
         <w:t xml:space="preserve">" définit tous les autres champs dans la tables </w:t>
@@ -1334,62 +1890,59 @@
     </w:p>
     <w:p>
       <w:pPr>
-        <w:pStyle w:val="Paragraphedeliste"/>
+        <w:pStyle w:val="Pardeliste"/>
         <w:numPr>
           <w:ilvl w:val="0"/>
           <w:numId w:val="2"/>
         </w:numPr>
         <w:spacing w:after="0"/>
         <w:rPr>
-          <w:sz w:val="18"/>
-          <w:szCs w:val="20"/>
-        </w:rPr>
-      </w:pPr>
-      <w:r>
-        <w:rPr>
-          <w:sz w:val="18"/>
-          <w:szCs w:val="20"/>
-        </w:rPr>
-        <w:t xml:space="preserve">Challenge </w:t>
-      </w:r>
-      <w:r>
-        <w:rPr>
-          <w:sz w:val="18"/>
-          <w:szCs w:val="20"/>
-        </w:rPr>
-        <w:t xml:space="preserve">: </w:t>
-      </w:r>
-    </w:p>
-    <w:p>
-      <w:pPr>
-        <w:pStyle w:val="Paragraphedeliste"/>
+          <w:szCs w:val="20"/>
+        </w:rPr>
+      </w:pPr>
+      <w:proofErr w:type="spellStart"/>
+      <w:r>
+        <w:rPr>
+          <w:szCs w:val="20"/>
+        </w:rPr>
+        <w:t>Challenge</w:t>
+      </w:r>
+      <w:proofErr w:type="spellEnd"/>
+      <w:r>
+        <w:rPr>
+          <w:szCs w:val="20"/>
+        </w:rPr>
+        <w:t xml:space="preserve"> : </w:t>
+      </w:r>
+    </w:p>
+    <w:p>
+      <w:pPr>
+        <w:pStyle w:val="Pardeliste"/>
         <w:numPr>
           <w:ilvl w:val="1"/>
           <w:numId w:val="2"/>
         </w:numPr>
         <w:spacing w:after="0"/>
         <w:rPr>
-          <w:sz w:val="18"/>
-          <w:szCs w:val="20"/>
-        </w:rPr>
-      </w:pPr>
-      <w:r>
-        <w:rPr>
-          <w:sz w:val="18"/>
-          <w:szCs w:val="20"/>
-        </w:rPr>
-        <w:t xml:space="preserve"> "id_</w:t>
-      </w:r>
-      <w:r>
-        <w:rPr>
-          <w:sz w:val="18"/>
-          <w:szCs w:val="20"/>
-        </w:rPr>
-        <w:t>challenge</w:t>
-      </w:r>
-      <w:r>
-        <w:rPr>
-          <w:sz w:val="18"/>
+          <w:szCs w:val="20"/>
+        </w:rPr>
+      </w:pPr>
+      <w:r>
+        <w:rPr>
+          <w:szCs w:val="20"/>
+        </w:rPr>
+        <w:t xml:space="preserve"> "</w:t>
+      </w:r>
+      <w:proofErr w:type="spellStart"/>
+      <w:r>
+        <w:rPr>
+          <w:szCs w:val="20"/>
+        </w:rPr>
+        <w:t>id_challenge</w:t>
+      </w:r>
+      <w:proofErr w:type="spellEnd"/>
+      <w:r>
+        <w:rPr>
           <w:szCs w:val="20"/>
         </w:rPr>
         <w:t xml:space="preserve">" définit tous les autres champs dans la tables </w:t>
@@ -1397,104 +1950,105 @@
     </w:p>
     <w:p>
       <w:pPr>
-        <w:pStyle w:val="Paragraphedeliste"/>
+        <w:pStyle w:val="Pardeliste"/>
         <w:numPr>
           <w:ilvl w:val="1"/>
           <w:numId w:val="2"/>
         </w:numPr>
         <w:spacing w:after="0"/>
         <w:rPr>
-          <w:sz w:val="18"/>
-          <w:szCs w:val="20"/>
-        </w:rPr>
-      </w:pPr>
-      <w:r>
-        <w:rPr>
-          <w:sz w:val="18"/>
-          <w:szCs w:val="20"/>
-        </w:rPr>
-        <w:t>Begin --&gt; id_challenge</w:t>
-      </w:r>
-    </w:p>
-    <w:p>
-      <w:pPr>
-        <w:pStyle w:val="Paragraphedeliste"/>
+          <w:szCs w:val="20"/>
+        </w:rPr>
+      </w:pPr>
+      <w:r>
+        <w:rPr>
+          <w:szCs w:val="20"/>
+        </w:rPr>
+        <w:t xml:space="preserve">Begin --&gt; </w:t>
+      </w:r>
+      <w:proofErr w:type="spellStart"/>
+      <w:r>
+        <w:rPr>
+          <w:szCs w:val="20"/>
+        </w:rPr>
+        <w:t>id_challenge</w:t>
+      </w:r>
+      <w:proofErr w:type="spellEnd"/>
+    </w:p>
+    <w:p>
+      <w:pPr>
+        <w:pStyle w:val="Pardeliste"/>
         <w:numPr>
           <w:ilvl w:val="1"/>
           <w:numId w:val="2"/>
         </w:numPr>
         <w:spacing w:after="0"/>
         <w:rPr>
-          <w:sz w:val="18"/>
-          <w:szCs w:val="20"/>
-        </w:rPr>
-      </w:pPr>
-      <w:r>
-        <w:rPr>
-          <w:sz w:val="18"/>
-          <w:szCs w:val="20"/>
-        </w:rPr>
-        <w:t>End --&gt; id_challenge</w:t>
-      </w:r>
-    </w:p>
-    <w:p>
-      <w:pPr>
-        <w:pStyle w:val="Paragraphedeliste"/>
+          <w:szCs w:val="20"/>
+        </w:rPr>
+      </w:pPr>
+      <w:r>
+        <w:rPr>
+          <w:szCs w:val="20"/>
+        </w:rPr>
+        <w:t xml:space="preserve">End --&gt; </w:t>
+      </w:r>
+      <w:proofErr w:type="spellStart"/>
+      <w:r>
+        <w:rPr>
+          <w:szCs w:val="20"/>
+        </w:rPr>
+        <w:t>id_challenge</w:t>
+      </w:r>
+      <w:proofErr w:type="spellEnd"/>
+    </w:p>
+    <w:p>
+      <w:pPr>
+        <w:pStyle w:val="Pardeliste"/>
         <w:numPr>
           <w:ilvl w:val="0"/>
           <w:numId w:val="2"/>
         </w:numPr>
         <w:spacing w:after="0"/>
         <w:rPr>
-          <w:sz w:val="18"/>
-          <w:szCs w:val="20"/>
-        </w:rPr>
-      </w:pPr>
-      <w:r>
-        <w:rPr>
-          <w:sz w:val="18"/>
-          <w:szCs w:val="20"/>
-        </w:rPr>
-        <w:t>Solution</w:t>
-      </w:r>
-      <w:r>
-        <w:rPr>
-          <w:sz w:val="18"/>
-          <w:szCs w:val="20"/>
-        </w:rPr>
-        <w:t xml:space="preserve"> : </w:t>
-      </w:r>
-    </w:p>
-    <w:p>
-      <w:pPr>
-        <w:pStyle w:val="Paragraphedeliste"/>
+          <w:szCs w:val="20"/>
+        </w:rPr>
+      </w:pPr>
+      <w:r>
+        <w:rPr>
+          <w:szCs w:val="20"/>
+        </w:rPr>
+        <w:t xml:space="preserve">Solution : </w:t>
+      </w:r>
+    </w:p>
+    <w:p>
+      <w:pPr>
+        <w:pStyle w:val="Pardeliste"/>
         <w:numPr>
           <w:ilvl w:val="1"/>
           <w:numId w:val="2"/>
         </w:numPr>
         <w:spacing w:after="0"/>
         <w:rPr>
-          <w:sz w:val="18"/>
-          <w:szCs w:val="20"/>
-        </w:rPr>
-      </w:pPr>
-      <w:r>
-        <w:rPr>
-          <w:sz w:val="18"/>
-          <w:szCs w:val="20"/>
-        </w:rPr>
-        <w:t xml:space="preserve"> "id_</w:t>
-      </w:r>
-      <w:r>
-        <w:rPr>
-          <w:sz w:val="18"/>
-          <w:szCs w:val="20"/>
-        </w:rPr>
-        <w:t>solution</w:t>
-      </w:r>
-      <w:r>
-        <w:rPr>
-          <w:sz w:val="18"/>
+          <w:szCs w:val="20"/>
+        </w:rPr>
+      </w:pPr>
+      <w:r>
+        <w:rPr>
+          <w:szCs w:val="20"/>
+        </w:rPr>
+        <w:t xml:space="preserve"> "</w:t>
+      </w:r>
+      <w:proofErr w:type="spellStart"/>
+      <w:r>
+        <w:rPr>
+          <w:szCs w:val="20"/>
+        </w:rPr>
+        <w:t>id_solution</w:t>
+      </w:r>
+      <w:proofErr w:type="spellEnd"/>
+      <w:r>
+        <w:rPr>
           <w:szCs w:val="20"/>
         </w:rPr>
         <w:t xml:space="preserve">" définit tous les autres champs dans la tables </w:t>
@@ -1502,76 +2056,70 @@
     </w:p>
     <w:p>
       <w:pPr>
-        <w:pStyle w:val="Paragraphedeliste"/>
+        <w:pStyle w:val="Pardeliste"/>
         <w:numPr>
           <w:ilvl w:val="0"/>
           <w:numId w:val="2"/>
         </w:numPr>
         <w:spacing w:after="0"/>
         <w:rPr>
-          <w:sz w:val="18"/>
-          <w:szCs w:val="20"/>
-        </w:rPr>
-      </w:pPr>
-      <w:r>
-        <w:rPr>
-          <w:sz w:val="18"/>
-          <w:szCs w:val="20"/>
-        </w:rPr>
-        <w:t>Data</w:t>
-      </w:r>
-      <w:r>
-        <w:rPr>
-          <w:sz w:val="18"/>
-          <w:szCs w:val="20"/>
-        </w:rPr>
-        <w:t xml:space="preserve"> : </w:t>
-      </w:r>
-    </w:p>
-    <w:p>
-      <w:pPr>
-        <w:pStyle w:val="Paragraphedeliste"/>
+          <w:szCs w:val="20"/>
+        </w:rPr>
+      </w:pPr>
+      <w:r>
+        <w:rPr>
+          <w:szCs w:val="20"/>
+        </w:rPr>
+        <w:t xml:space="preserve">Data : </w:t>
+      </w:r>
+    </w:p>
+    <w:p>
+      <w:pPr>
+        <w:pStyle w:val="Pardeliste"/>
         <w:numPr>
           <w:ilvl w:val="1"/>
           <w:numId w:val="2"/>
         </w:numPr>
         <w:spacing w:after="0"/>
         <w:rPr>
-          <w:sz w:val="18"/>
-          <w:szCs w:val="20"/>
-        </w:rPr>
-      </w:pPr>
-      <w:r>
-        <w:rPr>
-          <w:sz w:val="18"/>
+          <w:szCs w:val="20"/>
+        </w:rPr>
+      </w:pPr>
+      <w:r>
+        <w:rPr>
           <w:szCs w:val="20"/>
         </w:rPr>
         <w:t xml:space="preserve"> </w:t>
       </w:r>
-      <w:r>
-        <w:rPr>
-          <w:sz w:val="18"/>
-          <w:szCs w:val="20"/>
-        </w:rPr>
-        <w:t>Id_data --&gt; file</w:t>
-      </w:r>
-    </w:p>
-    <w:p>
-      <w:pPr>
-        <w:pStyle w:val="Paragraphedeliste"/>
+      <w:proofErr w:type="spellStart"/>
+      <w:r>
+        <w:rPr>
+          <w:szCs w:val="20"/>
+        </w:rPr>
+        <w:t>Id_data</w:t>
+      </w:r>
+      <w:proofErr w:type="spellEnd"/>
+      <w:r>
+        <w:rPr>
+          <w:szCs w:val="20"/>
+        </w:rPr>
+        <w:t xml:space="preserve"> --&gt; file</w:t>
+      </w:r>
+    </w:p>
+    <w:p>
+      <w:pPr>
+        <w:pStyle w:val="Pardeliste"/>
         <w:numPr>
           <w:ilvl w:val="0"/>
           <w:numId w:val="2"/>
         </w:numPr>
         <w:spacing w:after="0"/>
         <w:rPr>
-          <w:sz w:val="18"/>
-          <w:szCs w:val="20"/>
-        </w:rPr>
-      </w:pPr>
-      <w:r>
-        <w:rPr>
-          <w:sz w:val="18"/>
+          <w:szCs w:val="20"/>
+        </w:rPr>
+      </w:pPr>
+      <w:r>
+        <w:rPr>
           <w:szCs w:val="20"/>
         </w:rPr>
         <w:t xml:space="preserve">Team : </w:t>
@@ -1579,23 +2127,35 @@
     </w:p>
     <w:p>
       <w:pPr>
-        <w:pStyle w:val="Paragraphedeliste"/>
+        <w:pStyle w:val="Pardeliste"/>
         <w:numPr>
           <w:ilvl w:val="1"/>
           <w:numId w:val="2"/>
         </w:numPr>
         <w:spacing w:after="0"/>
         <w:rPr>
-          <w:sz w:val="18"/>
-          <w:szCs w:val="20"/>
-        </w:rPr>
-      </w:pPr>
-      <w:r>
-        <w:rPr>
-          <w:sz w:val="18"/>
-          <w:szCs w:val="20"/>
-        </w:rPr>
-        <w:t xml:space="preserve"> "id_team" définit tous les autres champs dans la tables </w:t>
+          <w:szCs w:val="20"/>
+        </w:rPr>
+      </w:pPr>
+      <w:r>
+        <w:rPr>
+          <w:szCs w:val="20"/>
+        </w:rPr>
+        <w:t xml:space="preserve"> "</w:t>
+      </w:r>
+      <w:proofErr w:type="spellStart"/>
+      <w:r>
+        <w:rPr>
+          <w:szCs w:val="20"/>
+        </w:rPr>
+        <w:t>id_team</w:t>
+      </w:r>
+      <w:proofErr w:type="spellEnd"/>
+      <w:r>
+        <w:rPr>
+          <w:szCs w:val="20"/>
+        </w:rPr>
+        <w:t xml:space="preserve">" définit tous les autres champs dans la tables </w:t>
       </w:r>
     </w:p>
     <w:p>
@@ -1605,24 +2165,112 @@
           <w:szCs w:val="20"/>
         </w:rPr>
       </w:pPr>
+    </w:p>
+    <w:p>
+      <w:pPr>
+        <w:rPr>
+          <w:sz w:val="20"/>
+          <w:szCs w:val="20"/>
+        </w:rPr>
+      </w:pPr>
+    </w:p>
+    <w:p>
+      <w:pPr>
+        <w:rPr>
+          <w:sz w:val="20"/>
+          <w:szCs w:val="20"/>
+        </w:rPr>
+      </w:pPr>
+    </w:p>
+    <w:p>
+      <w:pPr>
+        <w:rPr>
+          <w:sz w:val="20"/>
+          <w:szCs w:val="20"/>
+        </w:rPr>
+      </w:pPr>
+    </w:p>
+    <w:p>
+      <w:pPr>
+        <w:rPr>
+          <w:sz w:val="20"/>
+          <w:szCs w:val="20"/>
+        </w:rPr>
+      </w:pPr>
+    </w:p>
+    <w:p>
+      <w:pPr>
+        <w:rPr>
+          <w:sz w:val="20"/>
+          <w:szCs w:val="20"/>
+        </w:rPr>
+      </w:pPr>
+    </w:p>
+    <w:p>
+      <w:pPr>
+        <w:rPr>
+          <w:sz w:val="20"/>
+          <w:szCs w:val="20"/>
+        </w:rPr>
+      </w:pPr>
+    </w:p>
+    <w:p>
+      <w:pPr>
+        <w:rPr>
+          <w:sz w:val="20"/>
+          <w:szCs w:val="20"/>
+        </w:rPr>
+      </w:pPr>
+    </w:p>
+    <w:p>
+      <w:pPr>
+        <w:rPr>
+          <w:sz w:val="20"/>
+          <w:szCs w:val="20"/>
+        </w:rPr>
+      </w:pPr>
+    </w:p>
+    <w:p>
+      <w:pPr>
+        <w:rPr>
+          <w:sz w:val="20"/>
+          <w:szCs w:val="20"/>
+        </w:rPr>
+      </w:pPr>
+    </w:p>
+    <w:p>
+      <w:pPr>
+        <w:rPr>
+          <w:sz w:val="20"/>
+          <w:szCs w:val="20"/>
+        </w:rPr>
+      </w:pPr>
+    </w:p>
+    <w:p>
+      <w:pPr>
+        <w:rPr>
+          <w:sz w:val="20"/>
+          <w:szCs w:val="20"/>
+        </w:rPr>
+      </w:pPr>
       <w:bookmarkStart w:id="0" w:name="_GoBack"/>
-      <w:bookmarkEnd w:id="0"/>
       <w:r>
         <w:rPr>
           <w:noProof/>
-          <w:lang w:eastAsia="fr-CH"/>
-        </w:rPr>
+          <w:lang w:val="fr-FR" w:eastAsia="fr-FR"/>
+        </w:rPr>
+        <w:lastRenderedPageBreak/>
         <w:drawing>
-          <wp:anchor distT="0" distB="0" distL="114300" distR="114300" simplePos="0" relativeHeight="251658240" behindDoc="0" locked="0" layoutInCell="1" allowOverlap="1" wp14:anchorId="642C88AE" wp14:editId="1B8470C7">
+          <wp:anchor distT="0" distB="0" distL="114300" distR="114300" simplePos="0" relativeHeight="251659264" behindDoc="0" locked="0" layoutInCell="1" allowOverlap="1" wp14:anchorId="1DC79308" wp14:editId="0C605CD2">
             <wp:simplePos x="0" y="0"/>
             <wp:positionH relativeFrom="column">
-              <wp:posOffset>-56405</wp:posOffset>
+              <wp:posOffset>-733425</wp:posOffset>
             </wp:positionH>
             <wp:positionV relativeFrom="paragraph">
-              <wp:posOffset>52677</wp:posOffset>
+              <wp:posOffset>705485</wp:posOffset>
             </wp:positionV>
-            <wp:extent cx="5899868" cy="5349031"/>
-            <wp:effectExtent l="0" t="0" r="5715" b="4445"/>
+            <wp:extent cx="7087235" cy="6425540"/>
+            <wp:effectExtent l="0" t="0" r="0" b="1270"/>
             <wp:wrapNone/>
             <wp:docPr id="2" name="Image 2"/>
             <wp:cNvGraphicFramePr>
@@ -1650,7 +2298,7 @@
                   <pic:spPr>
                     <a:xfrm>
                       <a:off x="0" y="0"/>
-                      <a:ext cx="5899868" cy="5349031"/>
+                      <a:ext cx="7087235" cy="6425540"/>
                     </a:xfrm>
                     <a:prstGeom prst="rect">
                       <a:avLst/>
@@ -1668,6 +2316,7 @@
           </wp:anchor>
         </w:drawing>
       </w:r>
+      <w:bookmarkEnd w:id="0"/>
     </w:p>
     <w:sectPr>
       <w:pgSz w:w="11906" w:h="16838"/>
@@ -1680,7 +2329,7 @@
 </file>
 
 <file path=word/numbering.xml><?xml version="1.0" encoding="utf-8"?>
-<w:numbering xmlns:wpc="http://schemas.microsoft.com/office/word/2010/wordprocessingCanvas" xmlns:mc="http://schemas.openxmlformats.org/markup-compatibility/2006" xmlns:o="urn:schemas-microsoft-com:office:office" xmlns:r="http://schemas.openxmlformats.org/officeDocument/2006/relationships" xmlns:m="http://schemas.openxmlformats.org/officeDocument/2006/math" xmlns:v="urn:schemas-microsoft-com:vml" xmlns:wp14="http://schemas.microsoft.com/office/word/2010/wordprocessingDrawing" xmlns:wp="http://schemas.openxmlformats.org/drawingml/2006/wordprocessingDrawing" xmlns:w10="urn:schemas-microsoft-com:office:word" xmlns:w="http://schemas.openxmlformats.org/wordprocessingml/2006/main" xmlns:w14="http://schemas.microsoft.com/office/word/2010/wordml" xmlns:w15="http://schemas.microsoft.com/office/word/2012/wordml" xmlns:wpg="http://schemas.microsoft.com/office/word/2010/wordprocessingGroup" xmlns:wpi="http://schemas.microsoft.com/office/word/2010/wordprocessingInk" xmlns:wne="http://schemas.microsoft.com/office/word/2006/wordml" xmlns:wps="http://schemas.microsoft.com/office/word/2010/wordprocessingShape" mc:Ignorable="w14 w15 wp14">
+<w:numbering xmlns:wpc="http://schemas.microsoft.com/office/word/2010/wordprocessingCanvas" xmlns:mo="http://schemas.microsoft.com/office/mac/office/2008/main" xmlns:mc="http://schemas.openxmlformats.org/markup-compatibility/2006" xmlns:mv="urn:schemas-microsoft-com:mac:vml" xmlns:o="urn:schemas-microsoft-com:office:office" xmlns:r="http://schemas.openxmlformats.org/officeDocument/2006/relationships" xmlns:m="http://schemas.openxmlformats.org/officeDocument/2006/math" xmlns:v="urn:schemas-microsoft-com:vml" xmlns:wp14="http://schemas.microsoft.com/office/word/2010/wordprocessingDrawing" xmlns:wp="http://schemas.openxmlformats.org/drawingml/2006/wordprocessingDrawing" xmlns:w10="urn:schemas-microsoft-com:office:word" xmlns:w="http://schemas.openxmlformats.org/wordprocessingml/2006/main" xmlns:w14="http://schemas.microsoft.com/office/word/2010/wordml" xmlns:w15="http://schemas.microsoft.com/office/word/2012/wordml" xmlns:wpg="http://schemas.microsoft.com/office/word/2010/wordprocessingGroup" xmlns:wpi="http://schemas.microsoft.com/office/word/2010/wordprocessingInk" xmlns:wne="http://schemas.microsoft.com/office/word/2006/wordml" xmlns:wps="http://schemas.microsoft.com/office/word/2010/wordprocessingShape" mc:Ignorable="w14 w15 wp14">
   <w:abstractNum w:abstractNumId="0">
     <w:nsid w:val="0CB22AB3"/>
     <w:multiLevelType w:val="hybridMultilevel"/>
@@ -1933,7 +2582,7 @@
       </w:pPr>
     </w:pPrDefault>
   </w:docDefaults>
-  <w:latentStyles w:defLockedState="0" w:defUIPriority="99" w:defSemiHidden="0" w:defUnhideWhenUsed="0" w:defQFormat="0" w:count="371">
+  <w:latentStyles w:defLockedState="0" w:defUIPriority="99" w:defSemiHidden="0" w:defUnhideWhenUsed="0" w:defQFormat="0" w:count="380">
     <w:lsdException w:name="Normal" w:uiPriority="0" w:qFormat="1"/>
     <w:lsdException w:name="heading 1" w:uiPriority="9" w:qFormat="1"/>
     <w:lsdException w:name="heading 2" w:semiHidden="1" w:uiPriority="9" w:unhideWhenUsed="1" w:qFormat="1"/>
@@ -2337,7 +2986,7 @@
     <w:semiHidden/>
     <w:unhideWhenUsed/>
   </w:style>
-  <w:style w:type="paragraph" w:styleId="Paragraphedeliste">
+  <w:style w:type="paragraph" w:styleId="Pardeliste">
     <w:name w:val="List Paragraph"/>
     <w:basedOn w:val="Normal"/>
     <w:uiPriority w:val="34"/>

</xml_diff>